<commit_message>
Added airflow 2.1.2 code
</commit_message>
<xml_diff>
--- a/Documents/AirflowDocumentation.docx
+++ b/Documents/AirflowDocumentation.docx
@@ -9620,6 +9620,20 @@
         <w:t xml:space="preserve"> function.</w:t>
       </w:r>
     </w:p>
+    <w:p>
+      <w:r>
+        <w:br w:type="page"/>
+      </w:r>
+    </w:p>
+    <w:p>
+      <w:pPr>
+        <w:pStyle w:val="Heading1"/>
+      </w:pPr>
+      <w:r>
+        <w:lastRenderedPageBreak/>
+        <w:t xml:space="preserve">Operator Factory Code </w:t>
+      </w:r>
+    </w:p>
     <w:p/>
     <w:p>
       <w:pPr>
@@ -9655,7 +9669,6 @@
         <w:rPr>
           <w:rFonts w:ascii="Open Sans Medium" w:eastAsia="Open Sans Medium" w:hAnsi="Open Sans Medium" w:cs="Open Sans Medium"/>
         </w:rPr>
-        <w:lastRenderedPageBreak/>
         <w:t>Where are the logs stored?</w:t>
       </w:r>
     </w:p>
@@ -9961,7 +9974,6 @@
       <w:bookmarkStart w:id="7" w:name="_bw3imxr4qy25" w:colFirst="0" w:colLast="0"/>
       <w:bookmarkEnd w:id="7"/>
       <w:r>
-        <w:lastRenderedPageBreak/>
         <w:t>DAG Triggers and Configuration Files</w:t>
       </w:r>
     </w:p>

</xml_diff>

<commit_message>
Added More details to Documentation
</commit_message>
<xml_diff>
--- a/Documents/AirflowDocumentation.docx
+++ b/Documents/AirflowDocumentation.docx
@@ -15889,6 +15889,12 @@
     </w:tbl>
     <w:p/>
     <w:p>
+      <w:r>
+        <w:br w:type="page"/>
+      </w:r>
+    </w:p>
+    <w:p/>
+    <w:p>
       <w:pPr>
         <w:pStyle w:val="Heading1"/>
       </w:pPr>
@@ -16795,7 +16801,6 @@
           <w:szCs w:val="21"/>
           <w:lang w:val="en-US" w:eastAsia="en-US"/>
         </w:rPr>
-        <w:lastRenderedPageBreak/>
         <w:t xml:space="preserve">                </w:t>
       </w:r>
       <w:proofErr w:type="gramStart"/>
@@ -17571,6 +17576,7 @@
           <w:szCs w:val="21"/>
           <w:lang w:val="en-US" w:eastAsia="en-US"/>
         </w:rPr>
+        <w:lastRenderedPageBreak/>
         <w:t xml:space="preserve">            </w:t>
       </w:r>
       <w:proofErr w:type="spellStart"/>
@@ -18310,195 +18316,6 @@
     </w:p>
     <w:p>
       <w:pPr>
-        <w:pStyle w:val="Heading2"/>
-        <w:rPr>
-          <w:lang w:val="en-US"/>
-        </w:rPr>
-      </w:pPr>
-      <w:bookmarkStart w:id="41" w:name="_Toc92097355"/>
-      <w:r>
-        <w:lastRenderedPageBreak/>
-        <w:t>Endpoint:</w:t>
-      </w:r>
-      <w:r>
-        <w:rPr>
-          <w:lang w:val="en-US"/>
-        </w:rPr>
-        <w:t xml:space="preserve"> </w:t>
-      </w:r>
-      <w:r>
-        <w:rPr>
-          <w:lang w:val="en-US"/>
-        </w:rPr>
-        <w:t>/</w:t>
-      </w:r>
-      <w:proofErr w:type="spellStart"/>
-      <w:r>
-        <w:rPr>
-          <w:lang w:val="en-US"/>
-        </w:rPr>
-        <w:t>datamasking</w:t>
-      </w:r>
-      <w:proofErr w:type="spellEnd"/>
-      <w:r>
-        <w:rPr>
-          <w:lang w:val="en-US"/>
-        </w:rPr>
-        <w:t>/executes</w:t>
-      </w:r>
-      <w:bookmarkEnd w:id="41"/>
-    </w:p>
-    <w:p>
-      <w:pPr>
-        <w:rPr>
-          <w:lang w:val="en-US"/>
-        </w:rPr>
-      </w:pPr>
-      <w:r>
-        <w:rPr>
-          <w:lang w:val="en-US"/>
-        </w:rPr>
-        <w:t>This endpoint scans all the configurations and then prepares and submits the jobs for execution.</w:t>
-      </w:r>
-    </w:p>
-    <w:p>
-      <w:pPr>
-        <w:rPr>
-          <w:lang w:val="en-US"/>
-        </w:rPr>
-      </w:pPr>
-    </w:p>
-    <w:p>
-      <w:pPr>
-        <w:pStyle w:val="Heading1"/>
-        <w:rPr>
-          <w:lang w:val="en-US"/>
-        </w:rPr>
-      </w:pPr>
-      <w:r>
-        <w:rPr>
-          <w:lang w:val="en-US"/>
-        </w:rPr>
-        <w:t>AirflowTaskController.java</w:t>
-      </w:r>
-    </w:p>
-    <w:p>
-      <w:pPr>
-        <w:rPr>
-          <w:lang w:val="en-US"/>
-        </w:rPr>
-      </w:pPr>
-      <w:r>
-        <w:rPr>
-          <w:lang w:val="en-US"/>
-        </w:rPr>
-        <w:t>Same as AirflowController.java</w:t>
-      </w:r>
-    </w:p>
-    <w:p>
-      <w:pPr>
-        <w:rPr>
-          <w:lang w:val="en-US"/>
-        </w:rPr>
-      </w:pPr>
-    </w:p>
-    <w:p>
-      <w:pPr>
-        <w:pStyle w:val="Heading1"/>
-        <w:rPr>
-          <w:lang w:val="en-US"/>
-        </w:rPr>
-      </w:pPr>
-      <w:r>
-        <w:rPr>
-          <w:lang w:val="en-US"/>
-        </w:rPr>
-        <w:t>DataMaskingConfigurations.java</w:t>
-      </w:r>
-    </w:p>
-    <w:p>
-      <w:pPr>
-        <w:rPr>
-          <w:lang w:val="en-US"/>
-        </w:rPr>
-      </w:pPr>
-      <w:r>
-        <w:rPr>
-          <w:lang w:val="en-US"/>
-        </w:rPr>
-        <w:t>This file deals with the endpoints related to configurations creations and user access.</w:t>
-      </w:r>
-    </w:p>
-    <w:p>
-      <w:pPr>
-        <w:rPr>
-          <w:lang w:val="en-US"/>
-        </w:rPr>
-      </w:pPr>
-      <w:r>
-        <w:rPr>
-          <w:lang w:val="en-US"/>
-        </w:rPr>
-        <w:t xml:space="preserve">The code in the </w:t>
-      </w:r>
-      <w:proofErr w:type="spellStart"/>
-      <w:r>
-        <w:rPr>
-          <w:lang w:val="en-US"/>
-        </w:rPr>
-        <w:t>preAction</w:t>
-      </w:r>
-      <w:proofErr w:type="spellEnd"/>
-      <w:r>
-        <w:rPr>
-          <w:lang w:val="en-US"/>
-        </w:rPr>
-        <w:t xml:space="preserve"> </w:t>
-      </w:r>
-      <w:proofErr w:type="gramStart"/>
-      <w:r>
-        <w:rPr>
-          <w:lang w:val="en-US"/>
-        </w:rPr>
-        <w:t>takes into account</w:t>
-      </w:r>
-      <w:proofErr w:type="gramEnd"/>
-      <w:r>
-        <w:rPr>
-          <w:lang w:val="en-US"/>
-        </w:rPr>
-        <w:t xml:space="preserve"> from which user the request is coming in. Hence here we will have to create a universal user, or we would need separate connections for each user that need to trigger masking jobs.</w:t>
-      </w:r>
-    </w:p>
-    <w:p>
-      <w:pPr>
-        <w:rPr>
-          <w:lang w:val="en-US"/>
-        </w:rPr>
-      </w:pPr>
-    </w:p>
-    <w:p>
-      <w:pPr>
-        <w:rPr>
-          <w:lang w:val="en-US"/>
-        </w:rPr>
-      </w:pPr>
-      <w:r>
-        <w:rPr>
-          <w:lang w:val="en-US"/>
-        </w:rPr>
-        <w:t>Recommended Approach: have a universal user that only Airflow can use and that can load all the tables in the lower environment.</w:t>
-      </w:r>
-    </w:p>
-    <w:p>
-      <w:pPr>
-        <w:rPr>
-          <w:lang w:val="en-US"/>
-        </w:rPr>
-      </w:pPr>
-    </w:p>
-    <w:p>
-      <w:pPr>
         <w:shd w:val="clear" w:color="auto" w:fill="1E1E1E"/>
         <w:spacing w:line="285" w:lineRule="atLeast"/>
         <w:rPr>
@@ -18512,56 +18329,24 @@
       <w:r>
         <w:rPr>
           <w:rFonts w:ascii="Consolas" w:eastAsia="Times New Roman" w:hAnsi="Consolas" w:cs="Times New Roman"/>
+          <w:color w:val="D4D4D4"/>
+          <w:sz w:val="21"/>
+          <w:szCs w:val="21"/>
+          <w:lang w:val="en-US" w:eastAsia="en-US"/>
+        </w:rPr>
+        <w:t>    @</w:t>
+      </w:r>
+      <w:proofErr w:type="gramStart"/>
+      <w:r>
+        <w:rPr>
+          <w:rFonts w:ascii="Consolas" w:eastAsia="Times New Roman" w:hAnsi="Consolas" w:cs="Times New Roman"/>
           <w:color w:val="569CD6"/>
           <w:sz w:val="21"/>
           <w:szCs w:val="21"/>
           <w:lang w:val="en-US" w:eastAsia="en-US"/>
         </w:rPr>
-        <w:t>protected</w:t>
-      </w:r>
-      <w:r>
-        <w:rPr>
-          <w:rFonts w:ascii="Consolas" w:eastAsia="Times New Roman" w:hAnsi="Consolas" w:cs="Times New Roman"/>
-          <w:color w:val="D4D4D4"/>
-          <w:sz w:val="21"/>
-          <w:szCs w:val="21"/>
-          <w:lang w:val="en-US" w:eastAsia="en-US"/>
-        </w:rPr>
-        <w:t xml:space="preserve"> </w:t>
-      </w:r>
-      <w:r>
-        <w:rPr>
-          <w:rFonts w:ascii="Consolas" w:eastAsia="Times New Roman" w:hAnsi="Consolas" w:cs="Times New Roman"/>
-          <w:color w:val="569CD6"/>
-          <w:sz w:val="21"/>
-          <w:szCs w:val="21"/>
-          <w:lang w:val="en-US" w:eastAsia="en-US"/>
-        </w:rPr>
-        <w:t>void</w:t>
-      </w:r>
-      <w:r>
-        <w:rPr>
-          <w:rFonts w:ascii="Consolas" w:eastAsia="Times New Roman" w:hAnsi="Consolas" w:cs="Times New Roman"/>
-          <w:color w:val="D4D4D4"/>
-          <w:sz w:val="21"/>
-          <w:szCs w:val="21"/>
-          <w:lang w:val="en-US" w:eastAsia="en-US"/>
-        </w:rPr>
-        <w:t xml:space="preserve"> </w:t>
-      </w:r>
-      <w:proofErr w:type="spellStart"/>
-      <w:proofErr w:type="gramStart"/>
-      <w:r>
-        <w:rPr>
-          <w:rFonts w:ascii="Consolas" w:eastAsia="Times New Roman" w:hAnsi="Consolas" w:cs="Times New Roman"/>
-          <w:color w:val="D4D4D4"/>
-          <w:sz w:val="21"/>
-          <w:szCs w:val="21"/>
-          <w:lang w:val="en-US" w:eastAsia="en-US"/>
-        </w:rPr>
-        <w:t>preAction</w:t>
-      </w:r>
-      <w:proofErr w:type="spellEnd"/>
+        <w:t>PostMapping</w:t>
+      </w:r>
       <w:r>
         <w:rPr>
           <w:rFonts w:ascii="Consolas" w:eastAsia="Times New Roman" w:hAnsi="Consolas" w:cs="Times New Roman"/>
@@ -18572,50 +18357,80 @@
         </w:rPr>
         <w:t>(</w:t>
       </w:r>
-      <w:proofErr w:type="spellStart"/>
       <w:proofErr w:type="gramEnd"/>
       <w:r>
         <w:rPr>
           <w:rFonts w:ascii="Consolas" w:eastAsia="Times New Roman" w:hAnsi="Consolas" w:cs="Times New Roman"/>
-          <w:color w:val="569CD6"/>
-          <w:sz w:val="21"/>
-          <w:szCs w:val="21"/>
-          <w:lang w:val="en-US" w:eastAsia="en-US"/>
-        </w:rPr>
-        <w:t>HttpServletRequest</w:t>
-      </w:r>
-      <w:proofErr w:type="spellEnd"/>
-      <w:r>
-        <w:rPr>
-          <w:rFonts w:ascii="Consolas" w:eastAsia="Times New Roman" w:hAnsi="Consolas" w:cs="Times New Roman"/>
-          <w:color w:val="D4D4D4"/>
-          <w:sz w:val="21"/>
-          <w:szCs w:val="21"/>
-          <w:lang w:val="en-US" w:eastAsia="en-US"/>
-        </w:rPr>
-        <w:t xml:space="preserve"> request, </w:t>
-      </w:r>
-      <w:proofErr w:type="spellStart"/>
-      <w:r>
-        <w:rPr>
-          <w:rFonts w:ascii="Consolas" w:eastAsia="Times New Roman" w:hAnsi="Consolas" w:cs="Times New Roman"/>
-          <w:color w:val="569CD6"/>
-          <w:sz w:val="21"/>
-          <w:szCs w:val="21"/>
-          <w:lang w:val="en-US" w:eastAsia="en-US"/>
-        </w:rPr>
-        <w:t>HttpServletResponse</w:t>
-      </w:r>
-      <w:proofErr w:type="spellEnd"/>
-      <w:r>
-        <w:rPr>
-          <w:rFonts w:ascii="Consolas" w:eastAsia="Times New Roman" w:hAnsi="Consolas" w:cs="Times New Roman"/>
-          <w:color w:val="D4D4D4"/>
-          <w:sz w:val="21"/>
-          <w:szCs w:val="21"/>
-          <w:lang w:val="en-US" w:eastAsia="en-US"/>
-        </w:rPr>
-        <w:t xml:space="preserve"> response) {</w:t>
+          <w:color w:val="D4D4D4"/>
+          <w:sz w:val="21"/>
+          <w:szCs w:val="21"/>
+          <w:lang w:val="en-US" w:eastAsia="en-US"/>
+        </w:rPr>
+        <w:t xml:space="preserve">value = </w:t>
+      </w:r>
+      <w:r>
+        <w:rPr>
+          <w:rFonts w:ascii="Consolas" w:eastAsia="Times New Roman" w:hAnsi="Consolas" w:cs="Times New Roman"/>
+          <w:color w:val="CE9178"/>
+          <w:sz w:val="21"/>
+          <w:szCs w:val="21"/>
+          <w:lang w:val="en-US" w:eastAsia="en-US"/>
+        </w:rPr>
+        <w:t>"/</w:t>
+      </w:r>
+      <w:proofErr w:type="spellStart"/>
+      <w:r>
+        <w:rPr>
+          <w:rFonts w:ascii="Consolas" w:eastAsia="Times New Roman" w:hAnsi="Consolas" w:cs="Times New Roman"/>
+          <w:color w:val="CE9178"/>
+          <w:sz w:val="21"/>
+          <w:szCs w:val="21"/>
+          <w:lang w:val="en-US" w:eastAsia="en-US"/>
+        </w:rPr>
+        <w:t>datamasking</w:t>
+      </w:r>
+      <w:proofErr w:type="spellEnd"/>
+      <w:r>
+        <w:rPr>
+          <w:rFonts w:ascii="Consolas" w:eastAsia="Times New Roman" w:hAnsi="Consolas" w:cs="Times New Roman"/>
+          <w:color w:val="CE9178"/>
+          <w:sz w:val="21"/>
+          <w:szCs w:val="21"/>
+          <w:lang w:val="en-US" w:eastAsia="en-US"/>
+        </w:rPr>
+        <w:t>/submit"</w:t>
+      </w:r>
+      <w:r>
+        <w:rPr>
+          <w:rFonts w:ascii="Consolas" w:eastAsia="Times New Roman" w:hAnsi="Consolas" w:cs="Times New Roman"/>
+          <w:color w:val="D4D4D4"/>
+          <w:sz w:val="21"/>
+          <w:szCs w:val="21"/>
+          <w:lang w:val="en-US" w:eastAsia="en-US"/>
+        </w:rPr>
+        <w:t xml:space="preserve">, produces = </w:t>
+      </w:r>
+      <w:proofErr w:type="spellStart"/>
+      <w:r>
+        <w:rPr>
+          <w:rFonts w:ascii="Consolas" w:eastAsia="Times New Roman" w:hAnsi="Consolas" w:cs="Times New Roman"/>
+          <w:color w:val="D4D4D4"/>
+          <w:sz w:val="21"/>
+          <w:szCs w:val="21"/>
+          <w:lang w:val="en-US" w:eastAsia="en-US"/>
+        </w:rPr>
+        <w:t>MediaType.APPLICATION_JSON_VALUE</w:t>
+      </w:r>
+      <w:proofErr w:type="spellEnd"/>
+      <w:r>
+        <w:rPr>
+          <w:rFonts w:ascii="Consolas" w:eastAsia="Times New Roman" w:hAnsi="Consolas" w:cs="Times New Roman"/>
+          <w:color w:val="D4D4D4"/>
+          <w:sz w:val="21"/>
+          <w:szCs w:val="21"/>
+          <w:lang w:val="en-US" w:eastAsia="en-US"/>
+        </w:rPr>
+        <w:t>)</w:t>
       </w:r>
     </w:p>
     <w:p>
@@ -18638,8 +18453,69 @@
           <w:szCs w:val="21"/>
           <w:lang w:val="en-US" w:eastAsia="en-US"/>
         </w:rPr>
-        <w:t xml:space="preserve">        </w:t>
-      </w:r>
+        <w:t xml:space="preserve">    </w:t>
+      </w:r>
+      <w:r>
+        <w:rPr>
+          <w:rFonts w:ascii="Consolas" w:eastAsia="Times New Roman" w:hAnsi="Consolas" w:cs="Times New Roman"/>
+          <w:color w:val="569CD6"/>
+          <w:sz w:val="21"/>
+          <w:szCs w:val="21"/>
+          <w:lang w:val="en-US" w:eastAsia="en-US"/>
+        </w:rPr>
+        <w:t>public</w:t>
+      </w:r>
+      <w:r>
+        <w:rPr>
+          <w:rFonts w:ascii="Consolas" w:eastAsia="Times New Roman" w:hAnsi="Consolas" w:cs="Times New Roman"/>
+          <w:color w:val="D4D4D4"/>
+          <w:sz w:val="21"/>
+          <w:szCs w:val="21"/>
+          <w:lang w:val="en-US" w:eastAsia="en-US"/>
+        </w:rPr>
+        <w:t xml:space="preserve"> @</w:t>
+      </w:r>
+      <w:r>
+        <w:rPr>
+          <w:rFonts w:ascii="Consolas" w:eastAsia="Times New Roman" w:hAnsi="Consolas" w:cs="Times New Roman"/>
+          <w:color w:val="569CD6"/>
+          <w:sz w:val="21"/>
+          <w:szCs w:val="21"/>
+          <w:lang w:val="en-US" w:eastAsia="en-US"/>
+        </w:rPr>
+        <w:t>ResponseBody</w:t>
+      </w:r>
+      <w:r>
+        <w:rPr>
+          <w:rFonts w:ascii="Consolas" w:eastAsia="Times New Roman" w:hAnsi="Consolas" w:cs="Times New Roman"/>
+          <w:color w:val="D4D4D4"/>
+          <w:sz w:val="21"/>
+          <w:szCs w:val="21"/>
+          <w:lang w:val="en-US" w:eastAsia="en-US"/>
+        </w:rPr>
+        <w:t xml:space="preserve"> </w:t>
+      </w:r>
+      <w:r>
+        <w:rPr>
+          <w:rFonts w:ascii="Consolas" w:eastAsia="Times New Roman" w:hAnsi="Consolas" w:cs="Times New Roman"/>
+          <w:color w:val="569CD6"/>
+          <w:sz w:val="21"/>
+          <w:szCs w:val="21"/>
+          <w:lang w:val="en-US" w:eastAsia="en-US"/>
+        </w:rPr>
+        <w:t>Object</w:t>
+      </w:r>
+      <w:r>
+        <w:rPr>
+          <w:rFonts w:ascii="Consolas" w:eastAsia="Times New Roman" w:hAnsi="Consolas" w:cs="Times New Roman"/>
+          <w:color w:val="D4D4D4"/>
+          <w:sz w:val="21"/>
+          <w:szCs w:val="21"/>
+          <w:lang w:val="en-US" w:eastAsia="en-US"/>
+        </w:rPr>
+        <w:t xml:space="preserve"> </w:t>
+      </w:r>
+      <w:proofErr w:type="spellStart"/>
       <w:proofErr w:type="gramStart"/>
       <w:r>
         <w:rPr>
@@ -18649,9 +18525,122 @@
           <w:szCs w:val="21"/>
           <w:lang w:val="en-US" w:eastAsia="en-US"/>
         </w:rPr>
-        <w:t>log.info(</w:t>
-      </w:r>
+        <w:t>submitFiles</w:t>
+      </w:r>
+      <w:proofErr w:type="spellEnd"/>
+      <w:r>
+        <w:rPr>
+          <w:rFonts w:ascii="Consolas" w:eastAsia="Times New Roman" w:hAnsi="Consolas" w:cs="Times New Roman"/>
+          <w:color w:val="D4D4D4"/>
+          <w:sz w:val="21"/>
+          <w:szCs w:val="21"/>
+          <w:lang w:val="en-US" w:eastAsia="en-US"/>
+        </w:rPr>
+        <w:t>(</w:t>
+      </w:r>
+      <w:proofErr w:type="spellStart"/>
       <w:proofErr w:type="gramEnd"/>
+      <w:r>
+        <w:rPr>
+          <w:rFonts w:ascii="Consolas" w:eastAsia="Times New Roman" w:hAnsi="Consolas" w:cs="Times New Roman"/>
+          <w:color w:val="569CD6"/>
+          <w:sz w:val="21"/>
+          <w:szCs w:val="21"/>
+          <w:lang w:val="en-US" w:eastAsia="en-US"/>
+        </w:rPr>
+        <w:t>HttpServletRequest</w:t>
+      </w:r>
+      <w:proofErr w:type="spellEnd"/>
+      <w:r>
+        <w:rPr>
+          <w:rFonts w:ascii="Consolas" w:eastAsia="Times New Roman" w:hAnsi="Consolas" w:cs="Times New Roman"/>
+          <w:color w:val="D4D4D4"/>
+          <w:sz w:val="21"/>
+          <w:szCs w:val="21"/>
+          <w:lang w:val="en-US" w:eastAsia="en-US"/>
+        </w:rPr>
+        <w:t xml:space="preserve"> request, @</w:t>
+      </w:r>
+      <w:r>
+        <w:rPr>
+          <w:rFonts w:ascii="Consolas" w:eastAsia="Times New Roman" w:hAnsi="Consolas" w:cs="Times New Roman"/>
+          <w:color w:val="569CD6"/>
+          <w:sz w:val="21"/>
+          <w:szCs w:val="21"/>
+          <w:lang w:val="en-US" w:eastAsia="en-US"/>
+        </w:rPr>
+        <w:t>RequestBody</w:t>
+      </w:r>
+      <w:r>
+        <w:rPr>
+          <w:rFonts w:ascii="Consolas" w:eastAsia="Times New Roman" w:hAnsi="Consolas" w:cs="Times New Roman"/>
+          <w:color w:val="D4D4D4"/>
+          <w:sz w:val="21"/>
+          <w:szCs w:val="21"/>
+          <w:lang w:val="en-US" w:eastAsia="en-US"/>
+        </w:rPr>
+        <w:t xml:space="preserve"> </w:t>
+      </w:r>
+      <w:r>
+        <w:rPr>
+          <w:rFonts w:ascii="Consolas" w:eastAsia="Times New Roman" w:hAnsi="Consolas" w:cs="Times New Roman"/>
+          <w:color w:val="569CD6"/>
+          <w:sz w:val="21"/>
+          <w:szCs w:val="21"/>
+          <w:lang w:val="en-US" w:eastAsia="en-US"/>
+        </w:rPr>
+        <w:t>Executions</w:t>
+      </w:r>
+      <w:r>
+        <w:rPr>
+          <w:rFonts w:ascii="Consolas" w:eastAsia="Times New Roman" w:hAnsi="Consolas" w:cs="Times New Roman"/>
+          <w:color w:val="D4D4D4"/>
+          <w:sz w:val="21"/>
+          <w:szCs w:val="21"/>
+          <w:lang w:val="en-US" w:eastAsia="en-US"/>
+        </w:rPr>
+        <w:t xml:space="preserve"> job) </w:t>
+      </w:r>
+      <w:r>
+        <w:rPr>
+          <w:rFonts w:ascii="Consolas" w:eastAsia="Times New Roman" w:hAnsi="Consolas" w:cs="Times New Roman"/>
+          <w:color w:val="569CD6"/>
+          <w:sz w:val="21"/>
+          <w:szCs w:val="21"/>
+          <w:lang w:val="en-US" w:eastAsia="en-US"/>
+        </w:rPr>
+        <w:t>throws</w:t>
+      </w:r>
+      <w:r>
+        <w:rPr>
+          <w:rFonts w:ascii="Consolas" w:eastAsia="Times New Roman" w:hAnsi="Consolas" w:cs="Times New Roman"/>
+          <w:color w:val="D4D4D4"/>
+          <w:sz w:val="21"/>
+          <w:szCs w:val="21"/>
+          <w:lang w:val="en-US" w:eastAsia="en-US"/>
+        </w:rPr>
+        <w:t xml:space="preserve"> </w:t>
+      </w:r>
+      <w:r>
+        <w:rPr>
+          <w:rFonts w:ascii="Consolas" w:eastAsia="Times New Roman" w:hAnsi="Consolas" w:cs="Times New Roman"/>
+          <w:color w:val="569CD6"/>
+          <w:sz w:val="21"/>
+          <w:szCs w:val="21"/>
+          <w:lang w:val="en-US" w:eastAsia="en-US"/>
+        </w:rPr>
+        <w:t>Exception</w:t>
+      </w:r>
+      <w:r>
+        <w:rPr>
+          <w:rFonts w:ascii="Consolas" w:eastAsia="Times New Roman" w:hAnsi="Consolas" w:cs="Times New Roman"/>
+          <w:color w:val="D4D4D4"/>
+          <w:sz w:val="21"/>
+          <w:szCs w:val="21"/>
+          <w:lang w:val="en-US" w:eastAsia="en-US"/>
+        </w:rPr>
+        <w:t xml:space="preserve"> {</w:t>
+      </w:r>
     </w:p>
     <w:p>
       <w:pPr>
@@ -18673,168 +18662,72 @@
           <w:szCs w:val="21"/>
           <w:lang w:val="en-US" w:eastAsia="en-US"/>
         </w:rPr>
-        <w:t xml:space="preserve">                </w:t>
-      </w:r>
-      <w:r>
-        <w:rPr>
-          <w:rFonts w:ascii="Consolas" w:eastAsia="Times New Roman" w:hAnsi="Consolas" w:cs="Times New Roman"/>
-          <w:color w:val="CE9178"/>
-          <w:sz w:val="21"/>
-          <w:szCs w:val="21"/>
-          <w:lang w:val="en-US" w:eastAsia="en-US"/>
-        </w:rPr>
-        <w:t>"Request From: "</w:t>
-      </w:r>
-      <w:r>
-        <w:rPr>
-          <w:rFonts w:ascii="Consolas" w:eastAsia="Times New Roman" w:hAnsi="Consolas" w:cs="Times New Roman"/>
-          <w:color w:val="D4D4D4"/>
-          <w:sz w:val="21"/>
-          <w:szCs w:val="21"/>
-          <w:lang w:val="en-US" w:eastAsia="en-US"/>
-        </w:rPr>
-        <w:t xml:space="preserve"> + </w:t>
-      </w:r>
-      <w:proofErr w:type="spellStart"/>
+        <w:t xml:space="preserve">        </w:t>
+      </w:r>
+      <w:r>
+        <w:rPr>
+          <w:rFonts w:ascii="Consolas" w:eastAsia="Times New Roman" w:hAnsi="Consolas" w:cs="Times New Roman"/>
+          <w:color w:val="569CD6"/>
+          <w:sz w:val="21"/>
+          <w:szCs w:val="21"/>
+          <w:lang w:val="en-US" w:eastAsia="en-US"/>
+        </w:rPr>
+        <w:t>List</w:t>
+      </w:r>
+      <w:r>
+        <w:rPr>
+          <w:rFonts w:ascii="Consolas" w:eastAsia="Times New Roman" w:hAnsi="Consolas" w:cs="Times New Roman"/>
+          <w:color w:val="D4D4D4"/>
+          <w:sz w:val="21"/>
+          <w:szCs w:val="21"/>
+          <w:lang w:val="en-US" w:eastAsia="en-US"/>
+        </w:rPr>
+        <w:t>&lt;</w:t>
+      </w:r>
+      <w:proofErr w:type="spellStart"/>
+      <w:r>
+        <w:rPr>
+          <w:rFonts w:ascii="Consolas" w:eastAsia="Times New Roman" w:hAnsi="Consolas" w:cs="Times New Roman"/>
+          <w:color w:val="569CD6"/>
+          <w:sz w:val="21"/>
+          <w:szCs w:val="21"/>
+          <w:lang w:val="en-US" w:eastAsia="en-US"/>
+        </w:rPr>
+        <w:t>ExecutionResult</w:t>
+      </w:r>
+      <w:proofErr w:type="spellEnd"/>
+      <w:r>
+        <w:rPr>
+          <w:rFonts w:ascii="Consolas" w:eastAsia="Times New Roman" w:hAnsi="Consolas" w:cs="Times New Roman"/>
+          <w:color w:val="D4D4D4"/>
+          <w:sz w:val="21"/>
+          <w:szCs w:val="21"/>
+          <w:lang w:val="en-US" w:eastAsia="en-US"/>
+        </w:rPr>
+        <w:t xml:space="preserve">&gt; results = </w:t>
+      </w:r>
       <w:proofErr w:type="gramStart"/>
       <w:r>
         <w:rPr>
           <w:rFonts w:ascii="Consolas" w:eastAsia="Times New Roman" w:hAnsi="Consolas" w:cs="Times New Roman"/>
-          <w:color w:val="D4D4D4"/>
-          <w:sz w:val="21"/>
-          <w:szCs w:val="21"/>
-          <w:lang w:val="en-US" w:eastAsia="en-US"/>
-        </w:rPr>
-        <w:t>request.getRemoteUser</w:t>
-      </w:r>
-      <w:proofErr w:type="spellEnd"/>
+          <w:color w:val="569CD6"/>
+          <w:sz w:val="21"/>
+          <w:szCs w:val="21"/>
+          <w:lang w:val="en-US" w:eastAsia="en-US"/>
+        </w:rPr>
+        <w:t>null</w:t>
+      </w:r>
+      <w:r>
+        <w:rPr>
+          <w:rFonts w:ascii="Consolas" w:eastAsia="Times New Roman" w:hAnsi="Consolas" w:cs="Times New Roman"/>
+          <w:color w:val="D4D4D4"/>
+          <w:sz w:val="21"/>
+          <w:szCs w:val="21"/>
+          <w:lang w:val="en-US" w:eastAsia="en-US"/>
+        </w:rPr>
+        <w:t>;</w:t>
+      </w:r>
       <w:proofErr w:type="gramEnd"/>
-      <w:r>
-        <w:rPr>
-          <w:rFonts w:ascii="Consolas" w:eastAsia="Times New Roman" w:hAnsi="Consolas" w:cs="Times New Roman"/>
-          <w:color w:val="D4D4D4"/>
-          <w:sz w:val="21"/>
-          <w:szCs w:val="21"/>
-          <w:lang w:val="en-US" w:eastAsia="en-US"/>
-        </w:rPr>
-        <w:t xml:space="preserve">() + </w:t>
-      </w:r>
-      <w:r>
-        <w:rPr>
-          <w:rFonts w:ascii="Consolas" w:eastAsia="Times New Roman" w:hAnsi="Consolas" w:cs="Times New Roman"/>
-          <w:color w:val="CE9178"/>
-          <w:sz w:val="21"/>
-          <w:szCs w:val="21"/>
-          <w:lang w:val="en-US" w:eastAsia="en-US"/>
-        </w:rPr>
-        <w:t xml:space="preserve">" / </w:t>
-      </w:r>
-      <w:proofErr w:type="spellStart"/>
-      <w:r>
-        <w:rPr>
-          <w:rFonts w:ascii="Consolas" w:eastAsia="Times New Roman" w:hAnsi="Consolas" w:cs="Times New Roman"/>
-          <w:color w:val="CE9178"/>
-          <w:sz w:val="21"/>
-          <w:szCs w:val="21"/>
-          <w:lang w:val="en-US" w:eastAsia="en-US"/>
-        </w:rPr>
-        <w:t>userId</w:t>
-      </w:r>
-      <w:proofErr w:type="spellEnd"/>
-      <w:r>
-        <w:rPr>
-          <w:rFonts w:ascii="Consolas" w:eastAsia="Times New Roman" w:hAnsi="Consolas" w:cs="Times New Roman"/>
-          <w:color w:val="CE9178"/>
-          <w:sz w:val="21"/>
-          <w:szCs w:val="21"/>
-          <w:lang w:val="en-US" w:eastAsia="en-US"/>
-        </w:rPr>
-        <w:t xml:space="preserve"> "</w:t>
-      </w:r>
-      <w:r>
-        <w:rPr>
-          <w:rFonts w:ascii="Consolas" w:eastAsia="Times New Roman" w:hAnsi="Consolas" w:cs="Times New Roman"/>
-          <w:color w:val="D4D4D4"/>
-          <w:sz w:val="21"/>
-          <w:szCs w:val="21"/>
-          <w:lang w:val="en-US" w:eastAsia="en-US"/>
-        </w:rPr>
-        <w:t xml:space="preserve"> + </w:t>
-      </w:r>
-      <w:proofErr w:type="spellStart"/>
-      <w:r>
-        <w:rPr>
-          <w:rFonts w:ascii="Consolas" w:eastAsia="Times New Roman" w:hAnsi="Consolas" w:cs="Times New Roman"/>
-          <w:color w:val="D4D4D4"/>
-          <w:sz w:val="21"/>
-          <w:szCs w:val="21"/>
-          <w:lang w:val="en-US" w:eastAsia="en-US"/>
-        </w:rPr>
-        <w:t>userUtil.getUserId</w:t>
-      </w:r>
-      <w:proofErr w:type="spellEnd"/>
-      <w:r>
-        <w:rPr>
-          <w:rFonts w:ascii="Consolas" w:eastAsia="Times New Roman" w:hAnsi="Consolas" w:cs="Times New Roman"/>
-          <w:color w:val="D4D4D4"/>
-          <w:sz w:val="21"/>
-          <w:szCs w:val="21"/>
-          <w:lang w:val="en-US" w:eastAsia="en-US"/>
-        </w:rPr>
-        <w:t xml:space="preserve">(request) + </w:t>
-      </w:r>
-      <w:r>
-        <w:rPr>
-          <w:rFonts w:ascii="Consolas" w:eastAsia="Times New Roman" w:hAnsi="Consolas" w:cs="Times New Roman"/>
-          <w:color w:val="CE9178"/>
-          <w:sz w:val="21"/>
-          <w:szCs w:val="21"/>
-          <w:lang w:val="en-US" w:eastAsia="en-US"/>
-        </w:rPr>
-        <w:t>" Access: "</w:t>
-      </w:r>
-      <w:r>
-        <w:rPr>
-          <w:rFonts w:ascii="Consolas" w:eastAsia="Times New Roman" w:hAnsi="Consolas" w:cs="Times New Roman"/>
-          <w:color w:val="D4D4D4"/>
-          <w:sz w:val="21"/>
-          <w:szCs w:val="21"/>
-          <w:lang w:val="en-US" w:eastAsia="en-US"/>
-        </w:rPr>
-        <w:t xml:space="preserve"> + </w:t>
-      </w:r>
-      <w:proofErr w:type="spellStart"/>
-      <w:r>
-        <w:rPr>
-          <w:rFonts w:ascii="Consolas" w:eastAsia="Times New Roman" w:hAnsi="Consolas" w:cs="Times New Roman"/>
-          <w:color w:val="D4D4D4"/>
-          <w:sz w:val="21"/>
-          <w:szCs w:val="21"/>
-          <w:lang w:val="en-US" w:eastAsia="en-US"/>
-        </w:rPr>
-        <w:t>request.getRequestURI</w:t>
-      </w:r>
-      <w:proofErr w:type="spellEnd"/>
-      <w:r>
-        <w:rPr>
-          <w:rFonts w:ascii="Consolas" w:eastAsia="Times New Roman" w:hAnsi="Consolas" w:cs="Times New Roman"/>
-          <w:color w:val="D4D4D4"/>
-          <w:sz w:val="21"/>
-          <w:szCs w:val="21"/>
-          <w:lang w:val="en-US" w:eastAsia="en-US"/>
-        </w:rPr>
-        <w:t xml:space="preserve">() + </w:t>
-      </w:r>
-      <w:r>
-        <w:rPr>
-          <w:rFonts w:ascii="Consolas" w:eastAsia="Times New Roman" w:hAnsi="Consolas" w:cs="Times New Roman"/>
-          <w:color w:val="CE9178"/>
-          <w:sz w:val="21"/>
-          <w:szCs w:val="21"/>
-          <w:lang w:val="en-US" w:eastAsia="en-US"/>
-        </w:rPr>
-        <w:t>" "</w:t>
-      </w:r>
     </w:p>
     <w:p>
       <w:pPr>
@@ -18856,31 +18749,27 @@
           <w:szCs w:val="21"/>
           <w:lang w:val="en-US" w:eastAsia="en-US"/>
         </w:rPr>
-        <w:t xml:space="preserve">                        + </w:t>
-      </w:r>
-      <w:proofErr w:type="spellStart"/>
-      <w:proofErr w:type="gramStart"/>
-      <w:r>
-        <w:rPr>
-          <w:rFonts w:ascii="Consolas" w:eastAsia="Times New Roman" w:hAnsi="Consolas" w:cs="Times New Roman"/>
-          <w:color w:val="D4D4D4"/>
-          <w:sz w:val="21"/>
-          <w:szCs w:val="21"/>
-          <w:lang w:val="en-US" w:eastAsia="en-US"/>
-        </w:rPr>
-        <w:t>request.getQueryString</w:t>
-      </w:r>
-      <w:proofErr w:type="spellEnd"/>
-      <w:proofErr w:type="gramEnd"/>
-      <w:r>
-        <w:rPr>
-          <w:rFonts w:ascii="Consolas" w:eastAsia="Times New Roman" w:hAnsi="Consolas" w:cs="Times New Roman"/>
-          <w:color w:val="D4D4D4"/>
-          <w:sz w:val="21"/>
-          <w:szCs w:val="21"/>
-          <w:lang w:val="en-US" w:eastAsia="en-US"/>
-        </w:rPr>
-        <w:t>());</w:t>
+        <w:tab/>
+      </w:r>
+      <w:r>
+        <w:rPr>
+          <w:rFonts w:ascii="Consolas" w:eastAsia="Times New Roman" w:hAnsi="Consolas" w:cs="Times New Roman"/>
+          <w:color w:val="6A9955"/>
+          <w:sz w:val="21"/>
+          <w:szCs w:val="21"/>
+          <w:lang w:val="en-US" w:eastAsia="en-US"/>
+        </w:rPr>
+        <w:t xml:space="preserve">// </w:t>
+      </w:r>
+      <w:r>
+        <w:rPr>
+          <w:rFonts w:ascii="Consolas" w:eastAsia="Times New Roman" w:hAnsi="Consolas" w:cs="Times New Roman"/>
+          <w:color w:val="6A9955"/>
+          <w:sz w:val="21"/>
+          <w:szCs w:val="21"/>
+          <w:lang w:val="en-US" w:eastAsia="en-US"/>
+        </w:rPr>
+        <w:t>Below line scans all available configurations</w:t>
       </w:r>
     </w:p>
     <w:p>
@@ -18905,6 +18794,69 @@
         </w:rPr>
         <w:t xml:space="preserve">        </w:t>
       </w:r>
+      <w:r>
+        <w:rPr>
+          <w:rFonts w:ascii="Consolas" w:eastAsia="Times New Roman" w:hAnsi="Consolas" w:cs="Times New Roman"/>
+          <w:color w:val="569CD6"/>
+          <w:sz w:val="21"/>
+          <w:szCs w:val="21"/>
+          <w:lang w:val="en-US" w:eastAsia="en-US"/>
+        </w:rPr>
+        <w:t>List</w:t>
+      </w:r>
+      <w:r>
+        <w:rPr>
+          <w:rFonts w:ascii="Consolas" w:eastAsia="Times New Roman" w:hAnsi="Consolas" w:cs="Times New Roman"/>
+          <w:color w:val="D4D4D4"/>
+          <w:sz w:val="21"/>
+          <w:szCs w:val="21"/>
+          <w:lang w:val="en-US" w:eastAsia="en-US"/>
+        </w:rPr>
+        <w:t>&lt;</w:t>
+      </w:r>
+      <w:r>
+        <w:rPr>
+          <w:rFonts w:ascii="Consolas" w:eastAsia="Times New Roman" w:hAnsi="Consolas" w:cs="Times New Roman"/>
+          <w:color w:val="569CD6"/>
+          <w:sz w:val="21"/>
+          <w:szCs w:val="21"/>
+          <w:lang w:val="en-US" w:eastAsia="en-US"/>
+        </w:rPr>
+        <w:t>String</w:t>
+      </w:r>
+      <w:r>
+        <w:rPr>
+          <w:rFonts w:ascii="Consolas" w:eastAsia="Times New Roman" w:hAnsi="Consolas" w:cs="Times New Roman"/>
+          <w:color w:val="D4D4D4"/>
+          <w:sz w:val="21"/>
+          <w:szCs w:val="21"/>
+          <w:lang w:val="en-US" w:eastAsia="en-US"/>
+        </w:rPr>
+        <w:t xml:space="preserve">&gt; </w:t>
+      </w:r>
+      <w:proofErr w:type="spellStart"/>
+      <w:r>
+        <w:rPr>
+          <w:rFonts w:ascii="Consolas" w:eastAsia="Times New Roman" w:hAnsi="Consolas" w:cs="Times New Roman"/>
+          <w:color w:val="D4D4D4"/>
+          <w:sz w:val="21"/>
+          <w:szCs w:val="21"/>
+          <w:lang w:val="en-US" w:eastAsia="en-US"/>
+        </w:rPr>
+        <w:t>allRequests</w:t>
+      </w:r>
+      <w:proofErr w:type="spellEnd"/>
+      <w:r>
+        <w:rPr>
+          <w:rFonts w:ascii="Consolas" w:eastAsia="Times New Roman" w:hAnsi="Consolas" w:cs="Times New Roman"/>
+          <w:color w:val="D4D4D4"/>
+          <w:sz w:val="21"/>
+          <w:szCs w:val="21"/>
+          <w:lang w:val="en-US" w:eastAsia="en-US"/>
+        </w:rPr>
+        <w:t xml:space="preserve"> = </w:t>
+      </w:r>
+      <w:proofErr w:type="spellStart"/>
       <w:proofErr w:type="gramStart"/>
       <w:r>
         <w:rPr>
@@ -18914,92 +18866,19 @@
           <w:szCs w:val="21"/>
           <w:lang w:val="en-US" w:eastAsia="en-US"/>
         </w:rPr>
-        <w:t>log.info(</w:t>
-      </w:r>
+        <w:t>dao.scan</w:t>
+      </w:r>
+      <w:proofErr w:type="spellEnd"/>
       <w:proofErr w:type="gramEnd"/>
       <w:r>
         <w:rPr>
           <w:rFonts w:ascii="Consolas" w:eastAsia="Times New Roman" w:hAnsi="Consolas" w:cs="Times New Roman"/>
-          <w:color w:val="CE9178"/>
-          <w:sz w:val="21"/>
-          <w:szCs w:val="21"/>
-          <w:lang w:val="en-US" w:eastAsia="en-US"/>
-        </w:rPr>
-        <w:t>"Request IP: "</w:t>
-      </w:r>
-      <w:r>
-        <w:rPr>
-          <w:rFonts w:ascii="Consolas" w:eastAsia="Times New Roman" w:hAnsi="Consolas" w:cs="Times New Roman"/>
-          <w:color w:val="D4D4D4"/>
-          <w:sz w:val="21"/>
-          <w:szCs w:val="21"/>
-          <w:lang w:val="en-US" w:eastAsia="en-US"/>
-        </w:rPr>
-        <w:t xml:space="preserve"> + </w:t>
-      </w:r>
-      <w:proofErr w:type="spellStart"/>
-      <w:r>
-        <w:rPr>
-          <w:rFonts w:ascii="Consolas" w:eastAsia="Times New Roman" w:hAnsi="Consolas" w:cs="Times New Roman"/>
-          <w:color w:val="D4D4D4"/>
-          <w:sz w:val="21"/>
-          <w:szCs w:val="21"/>
-          <w:lang w:val="en-US" w:eastAsia="en-US"/>
-        </w:rPr>
-        <w:t>request.getRemoteAddr</w:t>
-      </w:r>
-      <w:proofErr w:type="spellEnd"/>
-      <w:r>
-        <w:rPr>
-          <w:rFonts w:ascii="Consolas" w:eastAsia="Times New Roman" w:hAnsi="Consolas" w:cs="Times New Roman"/>
-          <w:color w:val="D4D4D4"/>
-          <w:sz w:val="21"/>
-          <w:szCs w:val="21"/>
-          <w:lang w:val="en-US" w:eastAsia="en-US"/>
-        </w:rPr>
-        <w:t xml:space="preserve">() + </w:t>
-      </w:r>
-      <w:r>
-        <w:rPr>
-          <w:rFonts w:ascii="Consolas" w:eastAsia="Times New Roman" w:hAnsi="Consolas" w:cs="Times New Roman"/>
-          <w:color w:val="CE9178"/>
-          <w:sz w:val="21"/>
-          <w:szCs w:val="21"/>
-          <w:lang w:val="en-US" w:eastAsia="en-US"/>
-        </w:rPr>
-        <w:t xml:space="preserve">" Request </w:t>
-      </w:r>
-      <w:proofErr w:type="spellStart"/>
-      <w:r>
-        <w:rPr>
-          <w:rFonts w:ascii="Consolas" w:eastAsia="Times New Roman" w:hAnsi="Consolas" w:cs="Times New Roman"/>
-          <w:color w:val="CE9178"/>
-          <w:sz w:val="21"/>
-          <w:szCs w:val="21"/>
-          <w:lang w:val="en-US" w:eastAsia="en-US"/>
-        </w:rPr>
-        <w:t>sessionId</w:t>
-      </w:r>
-      <w:proofErr w:type="spellEnd"/>
-      <w:r>
-        <w:rPr>
-          <w:rFonts w:ascii="Consolas" w:eastAsia="Times New Roman" w:hAnsi="Consolas" w:cs="Times New Roman"/>
-          <w:color w:val="CE9178"/>
-          <w:sz w:val="21"/>
-          <w:szCs w:val="21"/>
-          <w:lang w:val="en-US" w:eastAsia="en-US"/>
-        </w:rPr>
-        <w:t>: "</w:t>
-      </w:r>
-      <w:r>
-        <w:rPr>
-          <w:rFonts w:ascii="Consolas" w:eastAsia="Times New Roman" w:hAnsi="Consolas" w:cs="Times New Roman"/>
-          <w:color w:val="D4D4D4"/>
-          <w:sz w:val="21"/>
-          <w:szCs w:val="21"/>
-          <w:lang w:val="en-US" w:eastAsia="en-US"/>
-        </w:rPr>
-        <w:t xml:space="preserve"> + request</w:t>
+          <w:color w:val="D4D4D4"/>
+          <w:sz w:val="21"/>
+          <w:szCs w:val="21"/>
+          <w:lang w:val="en-US" w:eastAsia="en-US"/>
+        </w:rPr>
+        <w:t>();</w:t>
       </w:r>
     </w:p>
     <w:p>
@@ -19022,41 +18901,17 @@
           <w:szCs w:val="21"/>
           <w:lang w:val="en-US" w:eastAsia="en-US"/>
         </w:rPr>
-        <w:t xml:space="preserve">                </w:t>
-      </w:r>
-      <w:proofErr w:type="gramStart"/>
-      <w:r>
-        <w:rPr>
-          <w:rFonts w:ascii="Consolas" w:eastAsia="Times New Roman" w:hAnsi="Consolas" w:cs="Times New Roman"/>
-          <w:color w:val="D4D4D4"/>
-          <w:sz w:val="21"/>
-          <w:szCs w:val="21"/>
-          <w:lang w:val="en-US" w:eastAsia="en-US"/>
-        </w:rPr>
-        <w:t>.</w:t>
-      </w:r>
-      <w:proofErr w:type="spellStart"/>
-      <w:r>
-        <w:rPr>
-          <w:rFonts w:ascii="Consolas" w:eastAsia="Times New Roman" w:hAnsi="Consolas" w:cs="Times New Roman"/>
-          <w:color w:val="D4D4D4"/>
-          <w:sz w:val="21"/>
-          <w:szCs w:val="21"/>
-          <w:lang w:val="en-US" w:eastAsia="en-US"/>
-        </w:rPr>
-        <w:t>getRequestedSessionId</w:t>
-      </w:r>
-      <w:proofErr w:type="spellEnd"/>
-      <w:proofErr w:type="gramEnd"/>
-      <w:r>
-        <w:rPr>
-          <w:rFonts w:ascii="Consolas" w:eastAsia="Times New Roman" w:hAnsi="Consolas" w:cs="Times New Roman"/>
-          <w:color w:val="D4D4D4"/>
-          <w:sz w:val="21"/>
-          <w:szCs w:val="21"/>
-          <w:lang w:val="en-US" w:eastAsia="en-US"/>
-        </w:rPr>
-        <w:t>());</w:t>
+        <w:t xml:space="preserve">        </w:t>
+      </w:r>
+      <w:r>
+        <w:rPr>
+          <w:rFonts w:ascii="Consolas" w:eastAsia="Times New Roman" w:hAnsi="Consolas" w:cs="Times New Roman"/>
+          <w:color w:val="6A9955"/>
+          <w:sz w:val="21"/>
+          <w:szCs w:val="21"/>
+          <w:lang w:val="en-US" w:eastAsia="en-US"/>
+        </w:rPr>
+        <w:t>// filter out deleted ones</w:t>
       </w:r>
     </w:p>
     <w:p>
@@ -19079,6 +18934,1988 @@
           <w:szCs w:val="21"/>
           <w:lang w:val="en-US" w:eastAsia="en-US"/>
         </w:rPr>
+        <w:t xml:space="preserve">        </w:t>
+      </w:r>
+      <w:r>
+        <w:rPr>
+          <w:rFonts w:ascii="Consolas" w:eastAsia="Times New Roman" w:hAnsi="Consolas" w:cs="Times New Roman"/>
+          <w:color w:val="569CD6"/>
+          <w:sz w:val="21"/>
+          <w:szCs w:val="21"/>
+          <w:lang w:val="en-US" w:eastAsia="en-US"/>
+        </w:rPr>
+        <w:t>List</w:t>
+      </w:r>
+      <w:r>
+        <w:rPr>
+          <w:rFonts w:ascii="Consolas" w:eastAsia="Times New Roman" w:hAnsi="Consolas" w:cs="Times New Roman"/>
+          <w:color w:val="D4D4D4"/>
+          <w:sz w:val="21"/>
+          <w:szCs w:val="21"/>
+          <w:lang w:val="en-US" w:eastAsia="en-US"/>
+        </w:rPr>
+        <w:t>&lt;</w:t>
+      </w:r>
+      <w:r>
+        <w:rPr>
+          <w:rFonts w:ascii="Consolas" w:eastAsia="Times New Roman" w:hAnsi="Consolas" w:cs="Times New Roman"/>
+          <w:color w:val="569CD6"/>
+          <w:sz w:val="21"/>
+          <w:szCs w:val="21"/>
+          <w:lang w:val="en-US" w:eastAsia="en-US"/>
+        </w:rPr>
+        <w:t>Configuration</w:t>
+      </w:r>
+      <w:r>
+        <w:rPr>
+          <w:rFonts w:ascii="Consolas" w:eastAsia="Times New Roman" w:hAnsi="Consolas" w:cs="Times New Roman"/>
+          <w:color w:val="D4D4D4"/>
+          <w:sz w:val="21"/>
+          <w:szCs w:val="21"/>
+          <w:lang w:val="en-US" w:eastAsia="en-US"/>
+        </w:rPr>
+        <w:t xml:space="preserve">&gt; </w:t>
+      </w:r>
+      <w:proofErr w:type="spellStart"/>
+      <w:r>
+        <w:rPr>
+          <w:rFonts w:ascii="Consolas" w:eastAsia="Times New Roman" w:hAnsi="Consolas" w:cs="Times New Roman"/>
+          <w:color w:val="D4D4D4"/>
+          <w:sz w:val="21"/>
+          <w:szCs w:val="21"/>
+          <w:lang w:val="en-US" w:eastAsia="en-US"/>
+        </w:rPr>
+        <w:t>ll</w:t>
+      </w:r>
+      <w:proofErr w:type="spellEnd"/>
+      <w:r>
+        <w:rPr>
+          <w:rFonts w:ascii="Consolas" w:eastAsia="Times New Roman" w:hAnsi="Consolas" w:cs="Times New Roman"/>
+          <w:color w:val="D4D4D4"/>
+          <w:sz w:val="21"/>
+          <w:szCs w:val="21"/>
+          <w:lang w:val="en-US" w:eastAsia="en-US"/>
+        </w:rPr>
+        <w:t xml:space="preserve"> = </w:t>
+      </w:r>
+      <w:proofErr w:type="spellStart"/>
+      <w:r>
+        <w:rPr>
+          <w:rFonts w:ascii="Consolas" w:eastAsia="Times New Roman" w:hAnsi="Consolas" w:cs="Times New Roman"/>
+          <w:color w:val="D4D4D4"/>
+          <w:sz w:val="21"/>
+          <w:szCs w:val="21"/>
+          <w:lang w:val="en-US" w:eastAsia="en-US"/>
+        </w:rPr>
+        <w:t>allRequests.stream</w:t>
+      </w:r>
+      <w:proofErr w:type="spellEnd"/>
+      <w:r>
+        <w:rPr>
+          <w:rFonts w:ascii="Consolas" w:eastAsia="Times New Roman" w:hAnsi="Consolas" w:cs="Times New Roman"/>
+          <w:color w:val="D4D4D4"/>
+          <w:sz w:val="21"/>
+          <w:szCs w:val="21"/>
+          <w:lang w:val="en-US" w:eastAsia="en-US"/>
+        </w:rPr>
+        <w:t>()</w:t>
+      </w:r>
+    </w:p>
+    <w:p>
+      <w:pPr>
+        <w:shd w:val="clear" w:color="auto" w:fill="1E1E1E"/>
+        <w:spacing w:line="285" w:lineRule="atLeast"/>
+        <w:rPr>
+          <w:rFonts w:ascii="Consolas" w:eastAsia="Times New Roman" w:hAnsi="Consolas" w:cs="Times New Roman"/>
+          <w:color w:val="D4D4D4"/>
+          <w:sz w:val="21"/>
+          <w:szCs w:val="21"/>
+          <w:lang w:val="en-US" w:eastAsia="en-US"/>
+        </w:rPr>
+      </w:pPr>
+      <w:r>
+        <w:rPr>
+          <w:rFonts w:ascii="Consolas" w:eastAsia="Times New Roman" w:hAnsi="Consolas" w:cs="Times New Roman"/>
+          <w:color w:val="D4D4D4"/>
+          <w:sz w:val="21"/>
+          <w:szCs w:val="21"/>
+          <w:lang w:val="en-US" w:eastAsia="en-US"/>
+        </w:rPr>
+        <w:t xml:space="preserve">                </w:t>
+      </w:r>
+      <w:proofErr w:type="gramStart"/>
+      <w:r>
+        <w:rPr>
+          <w:rFonts w:ascii="Consolas" w:eastAsia="Times New Roman" w:hAnsi="Consolas" w:cs="Times New Roman"/>
+          <w:color w:val="D4D4D4"/>
+          <w:sz w:val="21"/>
+          <w:szCs w:val="21"/>
+          <w:lang w:val="en-US" w:eastAsia="en-US"/>
+        </w:rPr>
+        <w:t>.map</w:t>
+      </w:r>
+      <w:proofErr w:type="gramEnd"/>
+      <w:r>
+        <w:rPr>
+          <w:rFonts w:ascii="Consolas" w:eastAsia="Times New Roman" w:hAnsi="Consolas" w:cs="Times New Roman"/>
+          <w:color w:val="D4D4D4"/>
+          <w:sz w:val="21"/>
+          <w:szCs w:val="21"/>
+          <w:lang w:val="en-US" w:eastAsia="en-US"/>
+        </w:rPr>
+        <w:t>(</w:t>
+      </w:r>
+      <w:r>
+        <w:rPr>
+          <w:rFonts w:ascii="Consolas" w:eastAsia="Times New Roman" w:hAnsi="Consolas" w:cs="Times New Roman"/>
+          <w:color w:val="569CD6"/>
+          <w:sz w:val="21"/>
+          <w:szCs w:val="21"/>
+          <w:lang w:val="en-US" w:eastAsia="en-US"/>
+        </w:rPr>
+        <w:t>this::</w:t>
+      </w:r>
+      <w:proofErr w:type="spellStart"/>
+      <w:r>
+        <w:rPr>
+          <w:rFonts w:ascii="Consolas" w:eastAsia="Times New Roman" w:hAnsi="Consolas" w:cs="Times New Roman"/>
+          <w:color w:val="D4D4D4"/>
+          <w:sz w:val="21"/>
+          <w:szCs w:val="21"/>
+          <w:lang w:val="en-US" w:eastAsia="en-US"/>
+        </w:rPr>
+        <w:t>convertConfiguration</w:t>
+      </w:r>
+      <w:proofErr w:type="spellEnd"/>
+      <w:r>
+        <w:rPr>
+          <w:rFonts w:ascii="Consolas" w:eastAsia="Times New Roman" w:hAnsi="Consolas" w:cs="Times New Roman"/>
+          <w:color w:val="D4D4D4"/>
+          <w:sz w:val="21"/>
+          <w:szCs w:val="21"/>
+          <w:lang w:val="en-US" w:eastAsia="en-US"/>
+        </w:rPr>
+        <w:t>)</w:t>
+      </w:r>
+    </w:p>
+    <w:p>
+      <w:pPr>
+        <w:shd w:val="clear" w:color="auto" w:fill="1E1E1E"/>
+        <w:spacing w:line="285" w:lineRule="atLeast"/>
+        <w:rPr>
+          <w:rFonts w:ascii="Consolas" w:eastAsia="Times New Roman" w:hAnsi="Consolas" w:cs="Times New Roman"/>
+          <w:color w:val="D4D4D4"/>
+          <w:sz w:val="21"/>
+          <w:szCs w:val="21"/>
+          <w:lang w:val="en-US" w:eastAsia="en-US"/>
+        </w:rPr>
+      </w:pPr>
+      <w:r>
+        <w:rPr>
+          <w:rFonts w:ascii="Consolas" w:eastAsia="Times New Roman" w:hAnsi="Consolas" w:cs="Times New Roman"/>
+          <w:color w:val="D4D4D4"/>
+          <w:sz w:val="21"/>
+          <w:szCs w:val="21"/>
+          <w:lang w:val="en-US" w:eastAsia="en-US"/>
+        </w:rPr>
+        <w:t xml:space="preserve">                </w:t>
+      </w:r>
+      <w:proofErr w:type="gramStart"/>
+      <w:r>
+        <w:rPr>
+          <w:rFonts w:ascii="Consolas" w:eastAsia="Times New Roman" w:hAnsi="Consolas" w:cs="Times New Roman"/>
+          <w:color w:val="D4D4D4"/>
+          <w:sz w:val="21"/>
+          <w:szCs w:val="21"/>
+          <w:lang w:val="en-US" w:eastAsia="en-US"/>
+        </w:rPr>
+        <w:t>.filter</w:t>
+      </w:r>
+      <w:proofErr w:type="gramEnd"/>
+      <w:r>
+        <w:rPr>
+          <w:rFonts w:ascii="Consolas" w:eastAsia="Times New Roman" w:hAnsi="Consolas" w:cs="Times New Roman"/>
+          <w:color w:val="D4D4D4"/>
+          <w:sz w:val="21"/>
+          <w:szCs w:val="21"/>
+          <w:lang w:val="en-US" w:eastAsia="en-US"/>
+        </w:rPr>
+        <w:t>(Objects</w:t>
+      </w:r>
+      <w:r>
+        <w:rPr>
+          <w:rFonts w:ascii="Consolas" w:eastAsia="Times New Roman" w:hAnsi="Consolas" w:cs="Times New Roman"/>
+          <w:color w:val="569CD6"/>
+          <w:sz w:val="21"/>
+          <w:szCs w:val="21"/>
+          <w:lang w:val="en-US" w:eastAsia="en-US"/>
+        </w:rPr>
+        <w:t>::</w:t>
+      </w:r>
+      <w:proofErr w:type="spellStart"/>
+      <w:r>
+        <w:rPr>
+          <w:rFonts w:ascii="Consolas" w:eastAsia="Times New Roman" w:hAnsi="Consolas" w:cs="Times New Roman"/>
+          <w:color w:val="D4D4D4"/>
+          <w:sz w:val="21"/>
+          <w:szCs w:val="21"/>
+          <w:lang w:val="en-US" w:eastAsia="en-US"/>
+        </w:rPr>
+        <w:t>nonNull</w:t>
+      </w:r>
+      <w:proofErr w:type="spellEnd"/>
+      <w:r>
+        <w:rPr>
+          <w:rFonts w:ascii="Consolas" w:eastAsia="Times New Roman" w:hAnsi="Consolas" w:cs="Times New Roman"/>
+          <w:color w:val="D4D4D4"/>
+          <w:sz w:val="21"/>
+          <w:szCs w:val="21"/>
+          <w:lang w:val="en-US" w:eastAsia="en-US"/>
+        </w:rPr>
+        <w:t>)</w:t>
+      </w:r>
+    </w:p>
+    <w:p>
+      <w:pPr>
+        <w:shd w:val="clear" w:color="auto" w:fill="1E1E1E"/>
+        <w:spacing w:line="285" w:lineRule="atLeast"/>
+        <w:rPr>
+          <w:rFonts w:ascii="Consolas" w:eastAsia="Times New Roman" w:hAnsi="Consolas" w:cs="Times New Roman"/>
+          <w:color w:val="D4D4D4"/>
+          <w:sz w:val="21"/>
+          <w:szCs w:val="21"/>
+          <w:lang w:val="en-US" w:eastAsia="en-US"/>
+        </w:rPr>
+      </w:pPr>
+      <w:r>
+        <w:rPr>
+          <w:rFonts w:ascii="Consolas" w:eastAsia="Times New Roman" w:hAnsi="Consolas" w:cs="Times New Roman"/>
+          <w:color w:val="D4D4D4"/>
+          <w:sz w:val="21"/>
+          <w:szCs w:val="21"/>
+          <w:lang w:val="en-US" w:eastAsia="en-US"/>
+        </w:rPr>
+        <w:t xml:space="preserve">                </w:t>
+      </w:r>
+      <w:proofErr w:type="gramStart"/>
+      <w:r>
+        <w:rPr>
+          <w:rFonts w:ascii="Consolas" w:eastAsia="Times New Roman" w:hAnsi="Consolas" w:cs="Times New Roman"/>
+          <w:color w:val="D4D4D4"/>
+          <w:sz w:val="21"/>
+          <w:szCs w:val="21"/>
+          <w:lang w:val="en-US" w:eastAsia="en-US"/>
+        </w:rPr>
+        <w:t>.filter</w:t>
+      </w:r>
+      <w:proofErr w:type="gramEnd"/>
+      <w:r>
+        <w:rPr>
+          <w:rFonts w:ascii="Consolas" w:eastAsia="Times New Roman" w:hAnsi="Consolas" w:cs="Times New Roman"/>
+          <w:color w:val="D4D4D4"/>
+          <w:sz w:val="21"/>
+          <w:szCs w:val="21"/>
+          <w:lang w:val="en-US" w:eastAsia="en-US"/>
+        </w:rPr>
+        <w:t xml:space="preserve">(c </w:t>
+      </w:r>
+      <w:r>
+        <w:rPr>
+          <w:rFonts w:ascii="Consolas" w:eastAsia="Times New Roman" w:hAnsi="Consolas" w:cs="Times New Roman"/>
+          <w:color w:val="569CD6"/>
+          <w:sz w:val="21"/>
+          <w:szCs w:val="21"/>
+          <w:lang w:val="en-US" w:eastAsia="en-US"/>
+        </w:rPr>
+        <w:t>-&gt;</w:t>
+      </w:r>
+      <w:r>
+        <w:rPr>
+          <w:rFonts w:ascii="Consolas" w:eastAsia="Times New Roman" w:hAnsi="Consolas" w:cs="Times New Roman"/>
+          <w:color w:val="D4D4D4"/>
+          <w:sz w:val="21"/>
+          <w:szCs w:val="21"/>
+          <w:lang w:val="en-US" w:eastAsia="en-US"/>
+        </w:rPr>
+        <w:t xml:space="preserve"> </w:t>
+      </w:r>
+      <w:proofErr w:type="spellStart"/>
+      <w:r>
+        <w:rPr>
+          <w:rFonts w:ascii="Consolas" w:eastAsia="Times New Roman" w:hAnsi="Consolas" w:cs="Times New Roman"/>
+          <w:color w:val="D4D4D4"/>
+          <w:sz w:val="21"/>
+          <w:szCs w:val="21"/>
+          <w:lang w:val="en-US" w:eastAsia="en-US"/>
+        </w:rPr>
+        <w:t>JobStatus.EXTRACTING.equals</w:t>
+      </w:r>
+      <w:proofErr w:type="spellEnd"/>
+      <w:r>
+        <w:rPr>
+          <w:rFonts w:ascii="Consolas" w:eastAsia="Times New Roman" w:hAnsi="Consolas" w:cs="Times New Roman"/>
+          <w:color w:val="D4D4D4"/>
+          <w:sz w:val="21"/>
+          <w:szCs w:val="21"/>
+          <w:lang w:val="en-US" w:eastAsia="en-US"/>
+        </w:rPr>
+        <w:t>(</w:t>
+      </w:r>
+      <w:proofErr w:type="spellStart"/>
+      <w:r>
+        <w:rPr>
+          <w:rFonts w:ascii="Consolas" w:eastAsia="Times New Roman" w:hAnsi="Consolas" w:cs="Times New Roman"/>
+          <w:color w:val="D4D4D4"/>
+          <w:sz w:val="21"/>
+          <w:szCs w:val="21"/>
+          <w:lang w:val="en-US" w:eastAsia="en-US"/>
+        </w:rPr>
+        <w:t>c.getStatus</w:t>
+      </w:r>
+      <w:proofErr w:type="spellEnd"/>
+      <w:r>
+        <w:rPr>
+          <w:rFonts w:ascii="Consolas" w:eastAsia="Times New Roman" w:hAnsi="Consolas" w:cs="Times New Roman"/>
+          <w:color w:val="D4D4D4"/>
+          <w:sz w:val="21"/>
+          <w:szCs w:val="21"/>
+          <w:lang w:val="en-US" w:eastAsia="en-US"/>
+        </w:rPr>
+        <w:t>()))</w:t>
+      </w:r>
+    </w:p>
+    <w:p>
+      <w:pPr>
+        <w:shd w:val="clear" w:color="auto" w:fill="1E1E1E"/>
+        <w:spacing w:line="285" w:lineRule="atLeast"/>
+        <w:rPr>
+          <w:rFonts w:ascii="Consolas" w:eastAsia="Times New Roman" w:hAnsi="Consolas" w:cs="Times New Roman"/>
+          <w:color w:val="D4D4D4"/>
+          <w:sz w:val="21"/>
+          <w:szCs w:val="21"/>
+          <w:lang w:val="en-US" w:eastAsia="en-US"/>
+        </w:rPr>
+      </w:pPr>
+      <w:r>
+        <w:rPr>
+          <w:rFonts w:ascii="Consolas" w:eastAsia="Times New Roman" w:hAnsi="Consolas" w:cs="Times New Roman"/>
+          <w:color w:val="D4D4D4"/>
+          <w:sz w:val="21"/>
+          <w:szCs w:val="21"/>
+          <w:lang w:val="en-US" w:eastAsia="en-US"/>
+        </w:rPr>
+        <w:t xml:space="preserve">                </w:t>
+      </w:r>
+      <w:proofErr w:type="gramStart"/>
+      <w:r>
+        <w:rPr>
+          <w:rFonts w:ascii="Consolas" w:eastAsia="Times New Roman" w:hAnsi="Consolas" w:cs="Times New Roman"/>
+          <w:color w:val="D4D4D4"/>
+          <w:sz w:val="21"/>
+          <w:szCs w:val="21"/>
+          <w:lang w:val="en-US" w:eastAsia="en-US"/>
+        </w:rPr>
+        <w:t>.filter</w:t>
+      </w:r>
+      <w:proofErr w:type="gramEnd"/>
+      <w:r>
+        <w:rPr>
+          <w:rFonts w:ascii="Consolas" w:eastAsia="Times New Roman" w:hAnsi="Consolas" w:cs="Times New Roman"/>
+          <w:color w:val="D4D4D4"/>
+          <w:sz w:val="21"/>
+          <w:szCs w:val="21"/>
+          <w:lang w:val="en-US" w:eastAsia="en-US"/>
+        </w:rPr>
+        <w:t xml:space="preserve">(c </w:t>
+      </w:r>
+      <w:r>
+        <w:rPr>
+          <w:rFonts w:ascii="Consolas" w:eastAsia="Times New Roman" w:hAnsi="Consolas" w:cs="Times New Roman"/>
+          <w:color w:val="569CD6"/>
+          <w:sz w:val="21"/>
+          <w:szCs w:val="21"/>
+          <w:lang w:val="en-US" w:eastAsia="en-US"/>
+        </w:rPr>
+        <w:t>-&gt;</w:t>
+      </w:r>
+      <w:r>
+        <w:rPr>
+          <w:rFonts w:ascii="Consolas" w:eastAsia="Times New Roman" w:hAnsi="Consolas" w:cs="Times New Roman"/>
+          <w:color w:val="D4D4D4"/>
+          <w:sz w:val="21"/>
+          <w:szCs w:val="21"/>
+          <w:lang w:val="en-US" w:eastAsia="en-US"/>
+        </w:rPr>
+        <w:t xml:space="preserve"> </w:t>
+      </w:r>
+      <w:proofErr w:type="spellStart"/>
+      <w:r>
+        <w:rPr>
+          <w:rFonts w:ascii="Consolas" w:eastAsia="Times New Roman" w:hAnsi="Consolas" w:cs="Times New Roman"/>
+          <w:color w:val="D4D4D4"/>
+          <w:sz w:val="21"/>
+          <w:szCs w:val="21"/>
+          <w:lang w:val="en-US" w:eastAsia="en-US"/>
+        </w:rPr>
+        <w:t>StringUtils.isNotBlank</w:t>
+      </w:r>
+      <w:proofErr w:type="spellEnd"/>
+      <w:r>
+        <w:rPr>
+          <w:rFonts w:ascii="Consolas" w:eastAsia="Times New Roman" w:hAnsi="Consolas" w:cs="Times New Roman"/>
+          <w:color w:val="D4D4D4"/>
+          <w:sz w:val="21"/>
+          <w:szCs w:val="21"/>
+          <w:lang w:val="en-US" w:eastAsia="en-US"/>
+        </w:rPr>
+        <w:t>(</w:t>
+      </w:r>
+      <w:proofErr w:type="spellStart"/>
+      <w:r>
+        <w:rPr>
+          <w:rFonts w:ascii="Consolas" w:eastAsia="Times New Roman" w:hAnsi="Consolas" w:cs="Times New Roman"/>
+          <w:color w:val="D4D4D4"/>
+          <w:sz w:val="21"/>
+          <w:szCs w:val="21"/>
+          <w:lang w:val="en-US" w:eastAsia="en-US"/>
+        </w:rPr>
+        <w:t>c.getConfigurationId</w:t>
+      </w:r>
+      <w:proofErr w:type="spellEnd"/>
+      <w:r>
+        <w:rPr>
+          <w:rFonts w:ascii="Consolas" w:eastAsia="Times New Roman" w:hAnsi="Consolas" w:cs="Times New Roman"/>
+          <w:color w:val="D4D4D4"/>
+          <w:sz w:val="21"/>
+          <w:szCs w:val="21"/>
+          <w:lang w:val="en-US" w:eastAsia="en-US"/>
+        </w:rPr>
+        <w:t>()))</w:t>
+      </w:r>
+    </w:p>
+    <w:p>
+      <w:pPr>
+        <w:shd w:val="clear" w:color="auto" w:fill="1E1E1E"/>
+        <w:spacing w:line="285" w:lineRule="atLeast"/>
+        <w:rPr>
+          <w:rFonts w:ascii="Consolas" w:eastAsia="Times New Roman" w:hAnsi="Consolas" w:cs="Times New Roman"/>
+          <w:color w:val="D4D4D4"/>
+          <w:sz w:val="21"/>
+          <w:szCs w:val="21"/>
+          <w:lang w:val="en-US" w:eastAsia="en-US"/>
+        </w:rPr>
+      </w:pPr>
+      <w:r>
+        <w:rPr>
+          <w:rFonts w:ascii="Consolas" w:eastAsia="Times New Roman" w:hAnsi="Consolas" w:cs="Times New Roman"/>
+          <w:color w:val="D4D4D4"/>
+          <w:sz w:val="21"/>
+          <w:szCs w:val="21"/>
+          <w:lang w:val="en-US" w:eastAsia="en-US"/>
+        </w:rPr>
+        <w:t xml:space="preserve">                </w:t>
+      </w:r>
+      <w:proofErr w:type="gramStart"/>
+      <w:r>
+        <w:rPr>
+          <w:rFonts w:ascii="Consolas" w:eastAsia="Times New Roman" w:hAnsi="Consolas" w:cs="Times New Roman"/>
+          <w:color w:val="D4D4D4"/>
+          <w:sz w:val="21"/>
+          <w:szCs w:val="21"/>
+          <w:lang w:val="en-US" w:eastAsia="en-US"/>
+        </w:rPr>
+        <w:t>.collect</w:t>
+      </w:r>
+      <w:proofErr w:type="gramEnd"/>
+      <w:r>
+        <w:rPr>
+          <w:rFonts w:ascii="Consolas" w:eastAsia="Times New Roman" w:hAnsi="Consolas" w:cs="Times New Roman"/>
+          <w:color w:val="D4D4D4"/>
+          <w:sz w:val="21"/>
+          <w:szCs w:val="21"/>
+          <w:lang w:val="en-US" w:eastAsia="en-US"/>
+        </w:rPr>
+        <w:t>(</w:t>
+      </w:r>
+      <w:proofErr w:type="spellStart"/>
+      <w:r>
+        <w:rPr>
+          <w:rFonts w:ascii="Consolas" w:eastAsia="Times New Roman" w:hAnsi="Consolas" w:cs="Times New Roman"/>
+          <w:color w:val="D4D4D4"/>
+          <w:sz w:val="21"/>
+          <w:szCs w:val="21"/>
+          <w:lang w:val="en-US" w:eastAsia="en-US"/>
+        </w:rPr>
+        <w:t>Collectors.toList</w:t>
+      </w:r>
+      <w:proofErr w:type="spellEnd"/>
+      <w:r>
+        <w:rPr>
+          <w:rFonts w:ascii="Consolas" w:eastAsia="Times New Roman" w:hAnsi="Consolas" w:cs="Times New Roman"/>
+          <w:color w:val="D4D4D4"/>
+          <w:sz w:val="21"/>
+          <w:szCs w:val="21"/>
+          <w:lang w:val="en-US" w:eastAsia="en-US"/>
+        </w:rPr>
+        <w:t>());</w:t>
+      </w:r>
+    </w:p>
+    <w:p>
+      <w:pPr>
+        <w:shd w:val="clear" w:color="auto" w:fill="1E1E1E"/>
+        <w:spacing w:line="285" w:lineRule="atLeast"/>
+        <w:rPr>
+          <w:rFonts w:ascii="Consolas" w:eastAsia="Times New Roman" w:hAnsi="Consolas" w:cs="Times New Roman"/>
+          <w:color w:val="D4D4D4"/>
+          <w:sz w:val="21"/>
+          <w:szCs w:val="21"/>
+          <w:lang w:val="en-US" w:eastAsia="en-US"/>
+        </w:rPr>
+      </w:pPr>
+      <w:r>
+        <w:rPr>
+          <w:rFonts w:ascii="Consolas" w:eastAsia="Times New Roman" w:hAnsi="Consolas" w:cs="Times New Roman"/>
+          <w:color w:val="D4D4D4"/>
+          <w:sz w:val="21"/>
+          <w:szCs w:val="21"/>
+          <w:lang w:val="en-US" w:eastAsia="en-US"/>
+        </w:rPr>
+        <w:lastRenderedPageBreak/>
+        <w:t xml:space="preserve">        </w:t>
+      </w:r>
+      <w:proofErr w:type="spellStart"/>
+      <w:proofErr w:type="gramStart"/>
+      <w:r>
+        <w:rPr>
+          <w:rFonts w:ascii="Consolas" w:eastAsia="Times New Roman" w:hAnsi="Consolas" w:cs="Times New Roman"/>
+          <w:color w:val="D4D4D4"/>
+          <w:sz w:val="21"/>
+          <w:szCs w:val="21"/>
+          <w:lang w:val="en-US" w:eastAsia="en-US"/>
+        </w:rPr>
+        <w:t>job.setUserId</w:t>
+      </w:r>
+      <w:proofErr w:type="spellEnd"/>
+      <w:proofErr w:type="gramEnd"/>
+      <w:r>
+        <w:rPr>
+          <w:rFonts w:ascii="Consolas" w:eastAsia="Times New Roman" w:hAnsi="Consolas" w:cs="Times New Roman"/>
+          <w:color w:val="D4D4D4"/>
+          <w:sz w:val="21"/>
+          <w:szCs w:val="21"/>
+          <w:lang w:val="en-US" w:eastAsia="en-US"/>
+        </w:rPr>
+        <w:t>(</w:t>
+      </w:r>
+      <w:proofErr w:type="spellStart"/>
+      <w:r>
+        <w:rPr>
+          <w:rFonts w:ascii="Consolas" w:eastAsia="Times New Roman" w:hAnsi="Consolas" w:cs="Times New Roman"/>
+          <w:color w:val="D4D4D4"/>
+          <w:sz w:val="21"/>
+          <w:szCs w:val="21"/>
+          <w:lang w:val="en-US" w:eastAsia="en-US"/>
+        </w:rPr>
+        <w:t>userUtil.getUserId</w:t>
+      </w:r>
+      <w:proofErr w:type="spellEnd"/>
+      <w:r>
+        <w:rPr>
+          <w:rFonts w:ascii="Consolas" w:eastAsia="Times New Roman" w:hAnsi="Consolas" w:cs="Times New Roman"/>
+          <w:color w:val="D4D4D4"/>
+          <w:sz w:val="21"/>
+          <w:szCs w:val="21"/>
+          <w:lang w:val="en-US" w:eastAsia="en-US"/>
+        </w:rPr>
+        <w:t>(request));</w:t>
+      </w:r>
+    </w:p>
+    <w:p>
+      <w:pPr>
+        <w:shd w:val="clear" w:color="auto" w:fill="1E1E1E"/>
+        <w:spacing w:line="285" w:lineRule="atLeast"/>
+        <w:rPr>
+          <w:rFonts w:ascii="Consolas" w:eastAsia="Times New Roman" w:hAnsi="Consolas" w:cs="Times New Roman"/>
+          <w:color w:val="D4D4D4"/>
+          <w:sz w:val="21"/>
+          <w:szCs w:val="21"/>
+          <w:lang w:val="en-US" w:eastAsia="en-US"/>
+        </w:rPr>
+      </w:pPr>
+      <w:r>
+        <w:rPr>
+          <w:rFonts w:ascii="Consolas" w:eastAsia="Times New Roman" w:hAnsi="Consolas" w:cs="Times New Roman"/>
+          <w:color w:val="D4D4D4"/>
+          <w:sz w:val="21"/>
+          <w:szCs w:val="21"/>
+          <w:lang w:val="en-US" w:eastAsia="en-US"/>
+        </w:rPr>
+        <w:t xml:space="preserve">        </w:t>
+      </w:r>
+      <w:proofErr w:type="gramStart"/>
+      <w:r>
+        <w:rPr>
+          <w:rFonts w:ascii="Consolas" w:eastAsia="Times New Roman" w:hAnsi="Consolas" w:cs="Times New Roman"/>
+          <w:color w:val="D4D4D4"/>
+          <w:sz w:val="21"/>
+          <w:szCs w:val="21"/>
+          <w:lang w:val="en-US" w:eastAsia="en-US"/>
+        </w:rPr>
+        <w:t>log.info(</w:t>
+      </w:r>
+      <w:proofErr w:type="gramEnd"/>
+      <w:r>
+        <w:rPr>
+          <w:rFonts w:ascii="Consolas" w:eastAsia="Times New Roman" w:hAnsi="Consolas" w:cs="Times New Roman"/>
+          <w:color w:val="CE9178"/>
+          <w:sz w:val="21"/>
+          <w:szCs w:val="21"/>
+          <w:lang w:val="en-US" w:eastAsia="en-US"/>
+        </w:rPr>
+        <w:t>"Data masking Extracting Jobs -- {}."</w:t>
+      </w:r>
+      <w:r>
+        <w:rPr>
+          <w:rFonts w:ascii="Consolas" w:eastAsia="Times New Roman" w:hAnsi="Consolas" w:cs="Times New Roman"/>
+          <w:color w:val="D4D4D4"/>
+          <w:sz w:val="21"/>
+          <w:szCs w:val="21"/>
+          <w:lang w:val="en-US" w:eastAsia="en-US"/>
+        </w:rPr>
+        <w:t xml:space="preserve">, </w:t>
+      </w:r>
+      <w:proofErr w:type="spellStart"/>
+      <w:r>
+        <w:rPr>
+          <w:rFonts w:ascii="Consolas" w:eastAsia="Times New Roman" w:hAnsi="Consolas" w:cs="Times New Roman"/>
+          <w:color w:val="D4D4D4"/>
+          <w:sz w:val="21"/>
+          <w:szCs w:val="21"/>
+          <w:lang w:val="en-US" w:eastAsia="en-US"/>
+        </w:rPr>
+        <w:t>ll.size</w:t>
+      </w:r>
+      <w:proofErr w:type="spellEnd"/>
+      <w:r>
+        <w:rPr>
+          <w:rFonts w:ascii="Consolas" w:eastAsia="Times New Roman" w:hAnsi="Consolas" w:cs="Times New Roman"/>
+          <w:color w:val="D4D4D4"/>
+          <w:sz w:val="21"/>
+          <w:szCs w:val="21"/>
+          <w:lang w:val="en-US" w:eastAsia="en-US"/>
+        </w:rPr>
+        <w:t>());</w:t>
+      </w:r>
+    </w:p>
+    <w:p>
+      <w:pPr>
+        <w:shd w:val="clear" w:color="auto" w:fill="1E1E1E"/>
+        <w:spacing w:line="285" w:lineRule="atLeast"/>
+        <w:rPr>
+          <w:rFonts w:ascii="Consolas" w:eastAsia="Times New Roman" w:hAnsi="Consolas" w:cs="Times New Roman"/>
+          <w:color w:val="D4D4D4"/>
+          <w:sz w:val="21"/>
+          <w:szCs w:val="21"/>
+          <w:lang w:val="en-US" w:eastAsia="en-US"/>
+        </w:rPr>
+      </w:pPr>
+      <w:r>
+        <w:rPr>
+          <w:rFonts w:ascii="Consolas" w:eastAsia="Times New Roman" w:hAnsi="Consolas" w:cs="Times New Roman"/>
+          <w:color w:val="D4D4D4"/>
+          <w:sz w:val="21"/>
+          <w:szCs w:val="21"/>
+          <w:lang w:val="en-US" w:eastAsia="en-US"/>
+        </w:rPr>
+        <w:t xml:space="preserve">        </w:t>
+      </w:r>
+      <w:r>
+        <w:rPr>
+          <w:rFonts w:ascii="Consolas" w:eastAsia="Times New Roman" w:hAnsi="Consolas" w:cs="Times New Roman"/>
+          <w:color w:val="569CD6"/>
+          <w:sz w:val="21"/>
+          <w:szCs w:val="21"/>
+          <w:lang w:val="en-US" w:eastAsia="en-US"/>
+        </w:rPr>
+        <w:t>for</w:t>
+      </w:r>
+      <w:r>
+        <w:rPr>
+          <w:rFonts w:ascii="Consolas" w:eastAsia="Times New Roman" w:hAnsi="Consolas" w:cs="Times New Roman"/>
+          <w:color w:val="D4D4D4"/>
+          <w:sz w:val="21"/>
+          <w:szCs w:val="21"/>
+          <w:lang w:val="en-US" w:eastAsia="en-US"/>
+        </w:rPr>
+        <w:t xml:space="preserve"> (</w:t>
+      </w:r>
+      <w:r>
+        <w:rPr>
+          <w:rFonts w:ascii="Consolas" w:eastAsia="Times New Roman" w:hAnsi="Consolas" w:cs="Times New Roman"/>
+          <w:color w:val="569CD6"/>
+          <w:sz w:val="21"/>
+          <w:szCs w:val="21"/>
+          <w:lang w:val="en-US" w:eastAsia="en-US"/>
+        </w:rPr>
+        <w:t>Configuration</w:t>
+      </w:r>
+      <w:r>
+        <w:rPr>
+          <w:rFonts w:ascii="Consolas" w:eastAsia="Times New Roman" w:hAnsi="Consolas" w:cs="Times New Roman"/>
+          <w:color w:val="D4D4D4"/>
+          <w:sz w:val="21"/>
+          <w:szCs w:val="21"/>
+          <w:lang w:val="en-US" w:eastAsia="en-US"/>
+        </w:rPr>
+        <w:t xml:space="preserve"> </w:t>
+      </w:r>
+      <w:proofErr w:type="gramStart"/>
+      <w:r>
+        <w:rPr>
+          <w:rFonts w:ascii="Consolas" w:eastAsia="Times New Roman" w:hAnsi="Consolas" w:cs="Times New Roman"/>
+          <w:color w:val="D4D4D4"/>
+          <w:sz w:val="21"/>
+          <w:szCs w:val="21"/>
+          <w:lang w:val="en-US" w:eastAsia="en-US"/>
+        </w:rPr>
+        <w:t xml:space="preserve">conf </w:t>
+      </w:r>
+      <w:r>
+        <w:rPr>
+          <w:rFonts w:ascii="Consolas" w:eastAsia="Times New Roman" w:hAnsi="Consolas" w:cs="Times New Roman"/>
+          <w:color w:val="569CD6"/>
+          <w:sz w:val="21"/>
+          <w:szCs w:val="21"/>
+          <w:lang w:val="en-US" w:eastAsia="en-US"/>
+        </w:rPr>
+        <w:t>:</w:t>
+      </w:r>
+      <w:proofErr w:type="gramEnd"/>
+      <w:r>
+        <w:rPr>
+          <w:rFonts w:ascii="Consolas" w:eastAsia="Times New Roman" w:hAnsi="Consolas" w:cs="Times New Roman"/>
+          <w:color w:val="D4D4D4"/>
+          <w:sz w:val="21"/>
+          <w:szCs w:val="21"/>
+          <w:lang w:val="en-US" w:eastAsia="en-US"/>
+        </w:rPr>
+        <w:t xml:space="preserve"> </w:t>
+      </w:r>
+      <w:proofErr w:type="spellStart"/>
+      <w:r>
+        <w:rPr>
+          <w:rFonts w:ascii="Consolas" w:eastAsia="Times New Roman" w:hAnsi="Consolas" w:cs="Times New Roman"/>
+          <w:color w:val="D4D4D4"/>
+          <w:sz w:val="21"/>
+          <w:szCs w:val="21"/>
+          <w:lang w:val="en-US" w:eastAsia="en-US"/>
+        </w:rPr>
+        <w:t>ll</w:t>
+      </w:r>
+      <w:proofErr w:type="spellEnd"/>
+      <w:r>
+        <w:rPr>
+          <w:rFonts w:ascii="Consolas" w:eastAsia="Times New Roman" w:hAnsi="Consolas" w:cs="Times New Roman"/>
+          <w:color w:val="D4D4D4"/>
+          <w:sz w:val="21"/>
+          <w:szCs w:val="21"/>
+          <w:lang w:val="en-US" w:eastAsia="en-US"/>
+        </w:rPr>
+        <w:t>) {</w:t>
+      </w:r>
+    </w:p>
+    <w:p>
+      <w:pPr>
+        <w:shd w:val="clear" w:color="auto" w:fill="1E1E1E"/>
+        <w:spacing w:line="285" w:lineRule="atLeast"/>
+        <w:rPr>
+          <w:rFonts w:ascii="Consolas" w:eastAsia="Times New Roman" w:hAnsi="Consolas" w:cs="Times New Roman"/>
+          <w:color w:val="D4D4D4"/>
+          <w:sz w:val="21"/>
+          <w:szCs w:val="21"/>
+          <w:lang w:val="en-US" w:eastAsia="en-US"/>
+        </w:rPr>
+      </w:pPr>
+      <w:r>
+        <w:rPr>
+          <w:rFonts w:ascii="Consolas" w:eastAsia="Times New Roman" w:hAnsi="Consolas" w:cs="Times New Roman"/>
+          <w:color w:val="D4D4D4"/>
+          <w:sz w:val="21"/>
+          <w:szCs w:val="21"/>
+          <w:lang w:val="en-US" w:eastAsia="en-US"/>
+        </w:rPr>
+        <w:t xml:space="preserve">            </w:t>
+      </w:r>
+      <w:r>
+        <w:rPr>
+          <w:rFonts w:ascii="Consolas" w:eastAsia="Times New Roman" w:hAnsi="Consolas" w:cs="Times New Roman"/>
+          <w:color w:val="569CD6"/>
+          <w:sz w:val="21"/>
+          <w:szCs w:val="21"/>
+          <w:lang w:val="en-US" w:eastAsia="en-US"/>
+        </w:rPr>
+        <w:t>if</w:t>
+      </w:r>
+      <w:r>
+        <w:rPr>
+          <w:rFonts w:ascii="Consolas" w:eastAsia="Times New Roman" w:hAnsi="Consolas" w:cs="Times New Roman"/>
+          <w:color w:val="D4D4D4"/>
+          <w:sz w:val="21"/>
+          <w:szCs w:val="21"/>
+          <w:lang w:val="en-US" w:eastAsia="en-US"/>
+        </w:rPr>
+        <w:t xml:space="preserve"> (</w:t>
+      </w:r>
+      <w:proofErr w:type="spellStart"/>
+      <w:proofErr w:type="gramStart"/>
+      <w:r>
+        <w:rPr>
+          <w:rFonts w:ascii="Consolas" w:eastAsia="Times New Roman" w:hAnsi="Consolas" w:cs="Times New Roman"/>
+          <w:color w:val="D4D4D4"/>
+          <w:sz w:val="21"/>
+          <w:szCs w:val="21"/>
+          <w:lang w:val="en-US" w:eastAsia="en-US"/>
+        </w:rPr>
+        <w:t>conf.include</w:t>
+      </w:r>
+      <w:proofErr w:type="spellEnd"/>
+      <w:proofErr w:type="gramEnd"/>
+      <w:r>
+        <w:rPr>
+          <w:rFonts w:ascii="Consolas" w:eastAsia="Times New Roman" w:hAnsi="Consolas" w:cs="Times New Roman"/>
+          <w:color w:val="D4D4D4"/>
+          <w:sz w:val="21"/>
+          <w:szCs w:val="21"/>
+          <w:lang w:val="en-US" w:eastAsia="en-US"/>
+        </w:rPr>
+        <w:t>(</w:t>
+      </w:r>
+      <w:proofErr w:type="spellStart"/>
+      <w:r>
+        <w:rPr>
+          <w:rFonts w:ascii="Consolas" w:eastAsia="Times New Roman" w:hAnsi="Consolas" w:cs="Times New Roman"/>
+          <w:color w:val="D4D4D4"/>
+          <w:sz w:val="21"/>
+          <w:szCs w:val="21"/>
+          <w:lang w:val="en-US" w:eastAsia="en-US"/>
+        </w:rPr>
+        <w:t>job.getDelphixJobName</w:t>
+      </w:r>
+      <w:proofErr w:type="spellEnd"/>
+      <w:r>
+        <w:rPr>
+          <w:rFonts w:ascii="Consolas" w:eastAsia="Times New Roman" w:hAnsi="Consolas" w:cs="Times New Roman"/>
+          <w:color w:val="D4D4D4"/>
+          <w:sz w:val="21"/>
+          <w:szCs w:val="21"/>
+          <w:lang w:val="en-US" w:eastAsia="en-US"/>
+        </w:rPr>
+        <w:t>())) {</w:t>
+      </w:r>
+    </w:p>
+    <w:p>
+      <w:pPr>
+        <w:shd w:val="clear" w:color="auto" w:fill="1E1E1E"/>
+        <w:spacing w:line="285" w:lineRule="atLeast"/>
+        <w:rPr>
+          <w:rFonts w:ascii="Consolas" w:eastAsia="Times New Roman" w:hAnsi="Consolas" w:cs="Times New Roman"/>
+          <w:color w:val="D4D4D4"/>
+          <w:sz w:val="21"/>
+          <w:szCs w:val="21"/>
+          <w:lang w:val="en-US" w:eastAsia="en-US"/>
+        </w:rPr>
+      </w:pPr>
+      <w:r>
+        <w:rPr>
+          <w:rFonts w:ascii="Consolas" w:eastAsia="Times New Roman" w:hAnsi="Consolas" w:cs="Times New Roman"/>
+          <w:color w:val="D4D4D4"/>
+          <w:sz w:val="21"/>
+          <w:szCs w:val="21"/>
+          <w:lang w:val="en-US" w:eastAsia="en-US"/>
+        </w:rPr>
+        <w:t xml:space="preserve">                </w:t>
+      </w:r>
+      <w:proofErr w:type="gramStart"/>
+      <w:r>
+        <w:rPr>
+          <w:rFonts w:ascii="Consolas" w:eastAsia="Times New Roman" w:hAnsi="Consolas" w:cs="Times New Roman"/>
+          <w:color w:val="D4D4D4"/>
+          <w:sz w:val="21"/>
+          <w:szCs w:val="21"/>
+          <w:lang w:val="en-US" w:eastAsia="en-US"/>
+        </w:rPr>
+        <w:t>log.info(</w:t>
+      </w:r>
+      <w:proofErr w:type="gramEnd"/>
+      <w:r>
+        <w:rPr>
+          <w:rFonts w:ascii="Consolas" w:eastAsia="Times New Roman" w:hAnsi="Consolas" w:cs="Times New Roman"/>
+          <w:color w:val="CE9178"/>
+          <w:sz w:val="21"/>
+          <w:szCs w:val="21"/>
+          <w:lang w:val="en-US" w:eastAsia="en-US"/>
+        </w:rPr>
+        <w:t>"Prepare Masking Job: {} -- {}"</w:t>
+      </w:r>
+      <w:r>
+        <w:rPr>
+          <w:rFonts w:ascii="Consolas" w:eastAsia="Times New Roman" w:hAnsi="Consolas" w:cs="Times New Roman"/>
+          <w:color w:val="D4D4D4"/>
+          <w:sz w:val="21"/>
+          <w:szCs w:val="21"/>
+          <w:lang w:val="en-US" w:eastAsia="en-US"/>
+        </w:rPr>
+        <w:t xml:space="preserve">, </w:t>
+      </w:r>
+      <w:proofErr w:type="spellStart"/>
+      <w:r>
+        <w:rPr>
+          <w:rFonts w:ascii="Consolas" w:eastAsia="Times New Roman" w:hAnsi="Consolas" w:cs="Times New Roman"/>
+          <w:color w:val="D4D4D4"/>
+          <w:sz w:val="21"/>
+          <w:szCs w:val="21"/>
+          <w:lang w:val="en-US" w:eastAsia="en-US"/>
+        </w:rPr>
+        <w:t>conf.getConfigurationId</w:t>
+      </w:r>
+      <w:proofErr w:type="spellEnd"/>
+      <w:r>
+        <w:rPr>
+          <w:rFonts w:ascii="Consolas" w:eastAsia="Times New Roman" w:hAnsi="Consolas" w:cs="Times New Roman"/>
+          <w:color w:val="D4D4D4"/>
+          <w:sz w:val="21"/>
+          <w:szCs w:val="21"/>
+          <w:lang w:val="en-US" w:eastAsia="en-US"/>
+        </w:rPr>
+        <w:t xml:space="preserve">(), </w:t>
+      </w:r>
+      <w:proofErr w:type="spellStart"/>
+      <w:r>
+        <w:rPr>
+          <w:rFonts w:ascii="Consolas" w:eastAsia="Times New Roman" w:hAnsi="Consolas" w:cs="Times New Roman"/>
+          <w:color w:val="D4D4D4"/>
+          <w:sz w:val="21"/>
+          <w:szCs w:val="21"/>
+          <w:lang w:val="en-US" w:eastAsia="en-US"/>
+        </w:rPr>
+        <w:t>job.getDelphixJobName</w:t>
+      </w:r>
+      <w:proofErr w:type="spellEnd"/>
+      <w:r>
+        <w:rPr>
+          <w:rFonts w:ascii="Consolas" w:eastAsia="Times New Roman" w:hAnsi="Consolas" w:cs="Times New Roman"/>
+          <w:color w:val="D4D4D4"/>
+          <w:sz w:val="21"/>
+          <w:szCs w:val="21"/>
+          <w:lang w:val="en-US" w:eastAsia="en-US"/>
+        </w:rPr>
+        <w:t>());</w:t>
+      </w:r>
+    </w:p>
+    <w:p>
+      <w:pPr>
+        <w:shd w:val="clear" w:color="auto" w:fill="1E1E1E"/>
+        <w:spacing w:line="285" w:lineRule="atLeast"/>
+        <w:rPr>
+          <w:rFonts w:ascii="Consolas" w:eastAsia="Times New Roman" w:hAnsi="Consolas" w:cs="Times New Roman"/>
+          <w:color w:val="D4D4D4"/>
+          <w:sz w:val="21"/>
+          <w:szCs w:val="21"/>
+          <w:lang w:val="en-US" w:eastAsia="en-US"/>
+        </w:rPr>
+      </w:pPr>
+      <w:r>
+        <w:rPr>
+          <w:rFonts w:ascii="Consolas" w:eastAsia="Times New Roman" w:hAnsi="Consolas" w:cs="Times New Roman"/>
+          <w:color w:val="D4D4D4"/>
+          <w:sz w:val="21"/>
+          <w:szCs w:val="21"/>
+          <w:lang w:val="en-US" w:eastAsia="en-US"/>
+        </w:rPr>
+        <w:t xml:space="preserve">                results = </w:t>
+      </w:r>
+      <w:proofErr w:type="spellStart"/>
+      <w:r>
+        <w:rPr>
+          <w:rFonts w:ascii="Consolas" w:eastAsia="Times New Roman" w:hAnsi="Consolas" w:cs="Times New Roman"/>
+          <w:color w:val="D4D4D4"/>
+          <w:sz w:val="21"/>
+          <w:szCs w:val="21"/>
+          <w:lang w:val="en-US" w:eastAsia="en-US"/>
+        </w:rPr>
+        <w:t>maskingService.attachFiles</w:t>
+      </w:r>
+      <w:proofErr w:type="spellEnd"/>
+      <w:r>
+        <w:rPr>
+          <w:rFonts w:ascii="Consolas" w:eastAsia="Times New Roman" w:hAnsi="Consolas" w:cs="Times New Roman"/>
+          <w:color w:val="D4D4D4"/>
+          <w:sz w:val="21"/>
+          <w:szCs w:val="21"/>
+          <w:lang w:val="en-US" w:eastAsia="en-US"/>
+        </w:rPr>
+        <w:t>(job</w:t>
+      </w:r>
+      <w:proofErr w:type="gramStart"/>
+      <w:r>
+        <w:rPr>
+          <w:rFonts w:ascii="Consolas" w:eastAsia="Times New Roman" w:hAnsi="Consolas" w:cs="Times New Roman"/>
+          <w:color w:val="D4D4D4"/>
+          <w:sz w:val="21"/>
+          <w:szCs w:val="21"/>
+          <w:lang w:val="en-US" w:eastAsia="en-US"/>
+        </w:rPr>
+        <w:t>);</w:t>
+      </w:r>
+      <w:proofErr w:type="gramEnd"/>
+    </w:p>
+    <w:p>
+      <w:pPr>
+        <w:shd w:val="clear" w:color="auto" w:fill="1E1E1E"/>
+        <w:spacing w:line="285" w:lineRule="atLeast"/>
+        <w:rPr>
+          <w:rFonts w:ascii="Consolas" w:eastAsia="Times New Roman" w:hAnsi="Consolas" w:cs="Times New Roman"/>
+          <w:color w:val="D4D4D4"/>
+          <w:sz w:val="21"/>
+          <w:szCs w:val="21"/>
+          <w:lang w:val="en-US" w:eastAsia="en-US"/>
+        </w:rPr>
+      </w:pPr>
+      <w:r>
+        <w:rPr>
+          <w:rFonts w:ascii="Consolas" w:eastAsia="Times New Roman" w:hAnsi="Consolas" w:cs="Times New Roman"/>
+          <w:color w:val="D4D4D4"/>
+          <w:sz w:val="21"/>
+          <w:szCs w:val="21"/>
+          <w:lang w:val="en-US" w:eastAsia="en-US"/>
+        </w:rPr>
+        <w:t xml:space="preserve">                </w:t>
+      </w:r>
+      <w:proofErr w:type="gramStart"/>
+      <w:r>
+        <w:rPr>
+          <w:rFonts w:ascii="Consolas" w:eastAsia="Times New Roman" w:hAnsi="Consolas" w:cs="Times New Roman"/>
+          <w:color w:val="569CD6"/>
+          <w:sz w:val="21"/>
+          <w:szCs w:val="21"/>
+          <w:lang w:val="en-US" w:eastAsia="en-US"/>
+        </w:rPr>
+        <w:t>break</w:t>
+      </w:r>
+      <w:r>
+        <w:rPr>
+          <w:rFonts w:ascii="Consolas" w:eastAsia="Times New Roman" w:hAnsi="Consolas" w:cs="Times New Roman"/>
+          <w:color w:val="D4D4D4"/>
+          <w:sz w:val="21"/>
+          <w:szCs w:val="21"/>
+          <w:lang w:val="en-US" w:eastAsia="en-US"/>
+        </w:rPr>
+        <w:t>;</w:t>
+      </w:r>
+      <w:proofErr w:type="gramEnd"/>
+    </w:p>
+    <w:p>
+      <w:pPr>
+        <w:shd w:val="clear" w:color="auto" w:fill="1E1E1E"/>
+        <w:spacing w:line="285" w:lineRule="atLeast"/>
+        <w:rPr>
+          <w:rFonts w:ascii="Consolas" w:eastAsia="Times New Roman" w:hAnsi="Consolas" w:cs="Times New Roman"/>
+          <w:color w:val="D4D4D4"/>
+          <w:sz w:val="21"/>
+          <w:szCs w:val="21"/>
+          <w:lang w:val="en-US" w:eastAsia="en-US"/>
+        </w:rPr>
+      </w:pPr>
+      <w:r>
+        <w:rPr>
+          <w:rFonts w:ascii="Consolas" w:eastAsia="Times New Roman" w:hAnsi="Consolas" w:cs="Times New Roman"/>
+          <w:color w:val="D4D4D4"/>
+          <w:sz w:val="21"/>
+          <w:szCs w:val="21"/>
+          <w:lang w:val="en-US" w:eastAsia="en-US"/>
+        </w:rPr>
+        <w:t>            }</w:t>
+      </w:r>
+    </w:p>
+    <w:p>
+      <w:pPr>
+        <w:shd w:val="clear" w:color="auto" w:fill="1E1E1E"/>
+        <w:spacing w:line="285" w:lineRule="atLeast"/>
+        <w:rPr>
+          <w:rFonts w:ascii="Consolas" w:eastAsia="Times New Roman" w:hAnsi="Consolas" w:cs="Times New Roman"/>
+          <w:color w:val="D4D4D4"/>
+          <w:sz w:val="21"/>
+          <w:szCs w:val="21"/>
+          <w:lang w:val="en-US" w:eastAsia="en-US"/>
+        </w:rPr>
+      </w:pPr>
+      <w:r>
+        <w:rPr>
+          <w:rFonts w:ascii="Consolas" w:eastAsia="Times New Roman" w:hAnsi="Consolas" w:cs="Times New Roman"/>
+          <w:color w:val="D4D4D4"/>
+          <w:sz w:val="21"/>
+          <w:szCs w:val="21"/>
+          <w:lang w:val="en-US" w:eastAsia="en-US"/>
+        </w:rPr>
+        <w:t>        }</w:t>
+      </w:r>
+    </w:p>
+    <w:p>
+      <w:pPr>
+        <w:shd w:val="clear" w:color="auto" w:fill="1E1E1E"/>
+        <w:spacing w:line="285" w:lineRule="atLeast"/>
+        <w:rPr>
+          <w:rFonts w:ascii="Consolas" w:eastAsia="Times New Roman" w:hAnsi="Consolas" w:cs="Times New Roman"/>
+          <w:color w:val="D4D4D4"/>
+          <w:sz w:val="21"/>
+          <w:szCs w:val="21"/>
+          <w:lang w:val="en-US" w:eastAsia="en-US"/>
+        </w:rPr>
+      </w:pPr>
+      <w:r>
+        <w:rPr>
+          <w:rFonts w:ascii="Consolas" w:eastAsia="Times New Roman" w:hAnsi="Consolas" w:cs="Times New Roman"/>
+          <w:color w:val="D4D4D4"/>
+          <w:sz w:val="21"/>
+          <w:szCs w:val="21"/>
+          <w:lang w:val="en-US" w:eastAsia="en-US"/>
+        </w:rPr>
+        <w:t xml:space="preserve">        </w:t>
+      </w:r>
+      <w:r>
+        <w:rPr>
+          <w:rFonts w:ascii="Consolas" w:eastAsia="Times New Roman" w:hAnsi="Consolas" w:cs="Times New Roman"/>
+          <w:color w:val="569CD6"/>
+          <w:sz w:val="21"/>
+          <w:szCs w:val="21"/>
+          <w:lang w:val="en-US" w:eastAsia="en-US"/>
+        </w:rPr>
+        <w:t>return</w:t>
+      </w:r>
+      <w:r>
+        <w:rPr>
+          <w:rFonts w:ascii="Consolas" w:eastAsia="Times New Roman" w:hAnsi="Consolas" w:cs="Times New Roman"/>
+          <w:color w:val="D4D4D4"/>
+          <w:sz w:val="21"/>
+          <w:szCs w:val="21"/>
+          <w:lang w:val="en-US" w:eastAsia="en-US"/>
+        </w:rPr>
+        <w:t xml:space="preserve"> </w:t>
+      </w:r>
+      <w:proofErr w:type="gramStart"/>
+      <w:r>
+        <w:rPr>
+          <w:rFonts w:ascii="Consolas" w:eastAsia="Times New Roman" w:hAnsi="Consolas" w:cs="Times New Roman"/>
+          <w:color w:val="D4D4D4"/>
+          <w:sz w:val="21"/>
+          <w:szCs w:val="21"/>
+          <w:lang w:val="en-US" w:eastAsia="en-US"/>
+        </w:rPr>
+        <w:t>results;</w:t>
+      </w:r>
+      <w:proofErr w:type="gramEnd"/>
+    </w:p>
+    <w:p>
+      <w:pPr>
+        <w:shd w:val="clear" w:color="auto" w:fill="1E1E1E"/>
+        <w:spacing w:line="285" w:lineRule="atLeast"/>
+        <w:rPr>
+          <w:rFonts w:ascii="Consolas" w:eastAsia="Times New Roman" w:hAnsi="Consolas" w:cs="Times New Roman"/>
+          <w:color w:val="D4D4D4"/>
+          <w:sz w:val="21"/>
+          <w:szCs w:val="21"/>
+          <w:lang w:val="en-US" w:eastAsia="en-US"/>
+        </w:rPr>
+      </w:pPr>
+      <w:r>
+        <w:rPr>
+          <w:rFonts w:ascii="Consolas" w:eastAsia="Times New Roman" w:hAnsi="Consolas" w:cs="Times New Roman"/>
+          <w:color w:val="D4D4D4"/>
+          <w:sz w:val="21"/>
+          <w:szCs w:val="21"/>
+          <w:lang w:val="en-US" w:eastAsia="en-US"/>
+        </w:rPr>
+        <w:t>    }</w:t>
+      </w:r>
+    </w:p>
+    <w:p>
+      <w:pPr>
+        <w:rPr>
+          <w:lang w:val="en-US"/>
+        </w:rPr>
+      </w:pPr>
+    </w:p>
+    <w:p>
+      <w:pPr>
+        <w:pStyle w:val="Heading2"/>
+        <w:rPr>
+          <w:lang w:val="en-US"/>
+        </w:rPr>
+      </w:pPr>
+      <w:bookmarkStart w:id="41" w:name="_Toc92097355"/>
+      <w:r>
+        <w:t>Endpoint:</w:t>
+      </w:r>
+      <w:r>
+        <w:rPr>
+          <w:lang w:val="en-US"/>
+        </w:rPr>
+        <w:t xml:space="preserve"> </w:t>
+      </w:r>
+      <w:r>
+        <w:rPr>
+          <w:lang w:val="en-US"/>
+        </w:rPr>
+        <w:t>/</w:t>
+      </w:r>
+      <w:proofErr w:type="spellStart"/>
+      <w:r>
+        <w:rPr>
+          <w:lang w:val="en-US"/>
+        </w:rPr>
+        <w:t>datamasking</w:t>
+      </w:r>
+      <w:proofErr w:type="spellEnd"/>
+      <w:r>
+        <w:rPr>
+          <w:lang w:val="en-US"/>
+        </w:rPr>
+        <w:t>/executes</w:t>
+      </w:r>
+      <w:bookmarkEnd w:id="41"/>
+    </w:p>
+    <w:p>
+      <w:pPr>
+        <w:rPr>
+          <w:lang w:val="en-US"/>
+        </w:rPr>
+      </w:pPr>
+      <w:r>
+        <w:rPr>
+          <w:lang w:val="en-US"/>
+        </w:rPr>
+        <w:t>This endpoint scans all the configurations and then prepares and submits the jobs for execution.</w:t>
+      </w:r>
+    </w:p>
+    <w:p>
+      <w:pPr>
+        <w:rPr>
+          <w:lang w:val="en-US"/>
+        </w:rPr>
+      </w:pPr>
+    </w:p>
+    <w:p>
+      <w:pPr>
+        <w:pStyle w:val="Heading1"/>
+        <w:rPr>
+          <w:lang w:val="en-US"/>
+        </w:rPr>
+      </w:pPr>
+      <w:r>
+        <w:rPr>
+          <w:lang w:val="en-US"/>
+        </w:rPr>
+        <w:t>AirflowTaskController.java</w:t>
+      </w:r>
+    </w:p>
+    <w:p>
+      <w:pPr>
+        <w:rPr>
+          <w:lang w:val="en-US"/>
+        </w:rPr>
+      </w:pPr>
+      <w:r>
+        <w:rPr>
+          <w:lang w:val="en-US"/>
+        </w:rPr>
+        <w:t>Same as AirflowController.java</w:t>
+      </w:r>
+    </w:p>
+    <w:p>
+      <w:pPr>
+        <w:rPr>
+          <w:lang w:val="en-US"/>
+        </w:rPr>
+      </w:pPr>
+    </w:p>
+    <w:p>
+      <w:pPr>
+        <w:pStyle w:val="Heading1"/>
+        <w:rPr>
+          <w:lang w:val="en-US"/>
+        </w:rPr>
+      </w:pPr>
+      <w:r>
+        <w:rPr>
+          <w:lang w:val="en-US"/>
+        </w:rPr>
+        <w:t>DataMaskingConfigurations.java</w:t>
+      </w:r>
+    </w:p>
+    <w:p>
+      <w:pPr>
+        <w:rPr>
+          <w:lang w:val="en-US"/>
+        </w:rPr>
+      </w:pPr>
+      <w:r>
+        <w:rPr>
+          <w:lang w:val="en-US"/>
+        </w:rPr>
+        <w:t>This file deals with the endpoints related to configurations creations and user access.</w:t>
+      </w:r>
+    </w:p>
+    <w:p>
+      <w:pPr>
+        <w:rPr>
+          <w:lang w:val="en-US"/>
+        </w:rPr>
+      </w:pPr>
+      <w:r>
+        <w:rPr>
+          <w:lang w:val="en-US"/>
+        </w:rPr>
+        <w:t xml:space="preserve">The code in the </w:t>
+      </w:r>
+      <w:proofErr w:type="spellStart"/>
+      <w:r>
+        <w:rPr>
+          <w:lang w:val="en-US"/>
+        </w:rPr>
+        <w:t>preAction</w:t>
+      </w:r>
+      <w:proofErr w:type="spellEnd"/>
+      <w:r>
+        <w:rPr>
+          <w:lang w:val="en-US"/>
+        </w:rPr>
+        <w:t xml:space="preserve"> </w:t>
+      </w:r>
+      <w:proofErr w:type="gramStart"/>
+      <w:r>
+        <w:rPr>
+          <w:lang w:val="en-US"/>
+        </w:rPr>
+        <w:t>takes into account</w:t>
+      </w:r>
+      <w:proofErr w:type="gramEnd"/>
+      <w:r>
+        <w:rPr>
+          <w:lang w:val="en-US"/>
+        </w:rPr>
+        <w:t xml:space="preserve"> from which user the request is coming in. Hence here we will have to create a universal user, or we would need separate connections for each user that need to trigger masking jobs.</w:t>
+      </w:r>
+    </w:p>
+    <w:p>
+      <w:pPr>
+        <w:rPr>
+          <w:lang w:val="en-US"/>
+        </w:rPr>
+      </w:pPr>
+    </w:p>
+    <w:p>
+      <w:pPr>
+        <w:rPr>
+          <w:lang w:val="en-US"/>
+        </w:rPr>
+      </w:pPr>
+      <w:r>
+        <w:rPr>
+          <w:lang w:val="en-US"/>
+        </w:rPr>
+        <w:t>Recommended Approach: have a universal user that only Airflow can use and that can load all the tables in the lower environment.</w:t>
+      </w:r>
+    </w:p>
+    <w:p>
+      <w:pPr>
+        <w:rPr>
+          <w:lang w:val="en-US"/>
+        </w:rPr>
+      </w:pPr>
+    </w:p>
+    <w:p>
+      <w:pPr>
+        <w:shd w:val="clear" w:color="auto" w:fill="1E1E1E"/>
+        <w:spacing w:line="285" w:lineRule="atLeast"/>
+        <w:rPr>
+          <w:rFonts w:ascii="Consolas" w:eastAsia="Times New Roman" w:hAnsi="Consolas" w:cs="Times New Roman"/>
+          <w:color w:val="D4D4D4"/>
+          <w:sz w:val="21"/>
+          <w:szCs w:val="21"/>
+          <w:lang w:val="en-US" w:eastAsia="en-US"/>
+        </w:rPr>
+      </w:pPr>
+      <w:r>
+        <w:rPr>
+          <w:rFonts w:ascii="Consolas" w:eastAsia="Times New Roman" w:hAnsi="Consolas" w:cs="Times New Roman"/>
+          <w:color w:val="569CD6"/>
+          <w:sz w:val="21"/>
+          <w:szCs w:val="21"/>
+          <w:lang w:val="en-US" w:eastAsia="en-US"/>
+        </w:rPr>
+        <w:t>protected</w:t>
+      </w:r>
+      <w:r>
+        <w:rPr>
+          <w:rFonts w:ascii="Consolas" w:eastAsia="Times New Roman" w:hAnsi="Consolas" w:cs="Times New Roman"/>
+          <w:color w:val="D4D4D4"/>
+          <w:sz w:val="21"/>
+          <w:szCs w:val="21"/>
+          <w:lang w:val="en-US" w:eastAsia="en-US"/>
+        </w:rPr>
+        <w:t xml:space="preserve"> </w:t>
+      </w:r>
+      <w:r>
+        <w:rPr>
+          <w:rFonts w:ascii="Consolas" w:eastAsia="Times New Roman" w:hAnsi="Consolas" w:cs="Times New Roman"/>
+          <w:color w:val="569CD6"/>
+          <w:sz w:val="21"/>
+          <w:szCs w:val="21"/>
+          <w:lang w:val="en-US" w:eastAsia="en-US"/>
+        </w:rPr>
+        <w:t>void</w:t>
+      </w:r>
+      <w:r>
+        <w:rPr>
+          <w:rFonts w:ascii="Consolas" w:eastAsia="Times New Roman" w:hAnsi="Consolas" w:cs="Times New Roman"/>
+          <w:color w:val="D4D4D4"/>
+          <w:sz w:val="21"/>
+          <w:szCs w:val="21"/>
+          <w:lang w:val="en-US" w:eastAsia="en-US"/>
+        </w:rPr>
+        <w:t xml:space="preserve"> </w:t>
+      </w:r>
+      <w:proofErr w:type="spellStart"/>
+      <w:proofErr w:type="gramStart"/>
+      <w:r>
+        <w:rPr>
+          <w:rFonts w:ascii="Consolas" w:eastAsia="Times New Roman" w:hAnsi="Consolas" w:cs="Times New Roman"/>
+          <w:color w:val="D4D4D4"/>
+          <w:sz w:val="21"/>
+          <w:szCs w:val="21"/>
+          <w:lang w:val="en-US" w:eastAsia="en-US"/>
+        </w:rPr>
+        <w:t>preAction</w:t>
+      </w:r>
+      <w:proofErr w:type="spellEnd"/>
+      <w:r>
+        <w:rPr>
+          <w:rFonts w:ascii="Consolas" w:eastAsia="Times New Roman" w:hAnsi="Consolas" w:cs="Times New Roman"/>
+          <w:color w:val="D4D4D4"/>
+          <w:sz w:val="21"/>
+          <w:szCs w:val="21"/>
+          <w:lang w:val="en-US" w:eastAsia="en-US"/>
+        </w:rPr>
+        <w:t>(</w:t>
+      </w:r>
+      <w:proofErr w:type="spellStart"/>
+      <w:proofErr w:type="gramEnd"/>
+      <w:r>
+        <w:rPr>
+          <w:rFonts w:ascii="Consolas" w:eastAsia="Times New Roman" w:hAnsi="Consolas" w:cs="Times New Roman"/>
+          <w:color w:val="569CD6"/>
+          <w:sz w:val="21"/>
+          <w:szCs w:val="21"/>
+          <w:lang w:val="en-US" w:eastAsia="en-US"/>
+        </w:rPr>
+        <w:t>HttpServletRequest</w:t>
+      </w:r>
+      <w:proofErr w:type="spellEnd"/>
+      <w:r>
+        <w:rPr>
+          <w:rFonts w:ascii="Consolas" w:eastAsia="Times New Roman" w:hAnsi="Consolas" w:cs="Times New Roman"/>
+          <w:color w:val="D4D4D4"/>
+          <w:sz w:val="21"/>
+          <w:szCs w:val="21"/>
+          <w:lang w:val="en-US" w:eastAsia="en-US"/>
+        </w:rPr>
+        <w:t xml:space="preserve"> request, </w:t>
+      </w:r>
+      <w:proofErr w:type="spellStart"/>
+      <w:r>
+        <w:rPr>
+          <w:rFonts w:ascii="Consolas" w:eastAsia="Times New Roman" w:hAnsi="Consolas" w:cs="Times New Roman"/>
+          <w:color w:val="569CD6"/>
+          <w:sz w:val="21"/>
+          <w:szCs w:val="21"/>
+          <w:lang w:val="en-US" w:eastAsia="en-US"/>
+        </w:rPr>
+        <w:t>HttpServletResponse</w:t>
+      </w:r>
+      <w:proofErr w:type="spellEnd"/>
+      <w:r>
+        <w:rPr>
+          <w:rFonts w:ascii="Consolas" w:eastAsia="Times New Roman" w:hAnsi="Consolas" w:cs="Times New Roman"/>
+          <w:color w:val="D4D4D4"/>
+          <w:sz w:val="21"/>
+          <w:szCs w:val="21"/>
+          <w:lang w:val="en-US" w:eastAsia="en-US"/>
+        </w:rPr>
+        <w:t xml:space="preserve"> response) {</w:t>
+      </w:r>
+    </w:p>
+    <w:p>
+      <w:pPr>
+        <w:shd w:val="clear" w:color="auto" w:fill="1E1E1E"/>
+        <w:spacing w:line="285" w:lineRule="atLeast"/>
+        <w:rPr>
+          <w:rFonts w:ascii="Consolas" w:eastAsia="Times New Roman" w:hAnsi="Consolas" w:cs="Times New Roman"/>
+          <w:color w:val="D4D4D4"/>
+          <w:sz w:val="21"/>
+          <w:szCs w:val="21"/>
+          <w:lang w:val="en-US" w:eastAsia="en-US"/>
+        </w:rPr>
+      </w:pPr>
+      <w:r>
+        <w:rPr>
+          <w:rFonts w:ascii="Consolas" w:eastAsia="Times New Roman" w:hAnsi="Consolas" w:cs="Times New Roman"/>
+          <w:color w:val="D4D4D4"/>
+          <w:sz w:val="21"/>
+          <w:szCs w:val="21"/>
+          <w:lang w:val="en-US" w:eastAsia="en-US"/>
+        </w:rPr>
+        <w:t xml:space="preserve">        </w:t>
+      </w:r>
+      <w:proofErr w:type="gramStart"/>
+      <w:r>
+        <w:rPr>
+          <w:rFonts w:ascii="Consolas" w:eastAsia="Times New Roman" w:hAnsi="Consolas" w:cs="Times New Roman"/>
+          <w:color w:val="D4D4D4"/>
+          <w:sz w:val="21"/>
+          <w:szCs w:val="21"/>
+          <w:lang w:val="en-US" w:eastAsia="en-US"/>
+        </w:rPr>
+        <w:t>log.info(</w:t>
+      </w:r>
+      <w:proofErr w:type="gramEnd"/>
+    </w:p>
+    <w:p>
+      <w:pPr>
+        <w:shd w:val="clear" w:color="auto" w:fill="1E1E1E"/>
+        <w:spacing w:line="285" w:lineRule="atLeast"/>
+        <w:rPr>
+          <w:rFonts w:ascii="Consolas" w:eastAsia="Times New Roman" w:hAnsi="Consolas" w:cs="Times New Roman"/>
+          <w:color w:val="D4D4D4"/>
+          <w:sz w:val="21"/>
+          <w:szCs w:val="21"/>
+          <w:lang w:val="en-US" w:eastAsia="en-US"/>
+        </w:rPr>
+      </w:pPr>
+      <w:r>
+        <w:rPr>
+          <w:rFonts w:ascii="Consolas" w:eastAsia="Times New Roman" w:hAnsi="Consolas" w:cs="Times New Roman"/>
+          <w:color w:val="D4D4D4"/>
+          <w:sz w:val="21"/>
+          <w:szCs w:val="21"/>
+          <w:lang w:val="en-US" w:eastAsia="en-US"/>
+        </w:rPr>
+        <w:t xml:space="preserve">                </w:t>
+      </w:r>
+      <w:r>
+        <w:rPr>
+          <w:rFonts w:ascii="Consolas" w:eastAsia="Times New Roman" w:hAnsi="Consolas" w:cs="Times New Roman"/>
+          <w:color w:val="CE9178"/>
+          <w:sz w:val="21"/>
+          <w:szCs w:val="21"/>
+          <w:lang w:val="en-US" w:eastAsia="en-US"/>
+        </w:rPr>
+        <w:t>"Request From: "</w:t>
+      </w:r>
+      <w:r>
+        <w:rPr>
+          <w:rFonts w:ascii="Consolas" w:eastAsia="Times New Roman" w:hAnsi="Consolas" w:cs="Times New Roman"/>
+          <w:color w:val="D4D4D4"/>
+          <w:sz w:val="21"/>
+          <w:szCs w:val="21"/>
+          <w:lang w:val="en-US" w:eastAsia="en-US"/>
+        </w:rPr>
+        <w:t xml:space="preserve"> + </w:t>
+      </w:r>
+      <w:proofErr w:type="spellStart"/>
+      <w:proofErr w:type="gramStart"/>
+      <w:r>
+        <w:rPr>
+          <w:rFonts w:ascii="Consolas" w:eastAsia="Times New Roman" w:hAnsi="Consolas" w:cs="Times New Roman"/>
+          <w:color w:val="D4D4D4"/>
+          <w:sz w:val="21"/>
+          <w:szCs w:val="21"/>
+          <w:lang w:val="en-US" w:eastAsia="en-US"/>
+        </w:rPr>
+        <w:t>request.getRemoteUser</w:t>
+      </w:r>
+      <w:proofErr w:type="spellEnd"/>
+      <w:proofErr w:type="gramEnd"/>
+      <w:r>
+        <w:rPr>
+          <w:rFonts w:ascii="Consolas" w:eastAsia="Times New Roman" w:hAnsi="Consolas" w:cs="Times New Roman"/>
+          <w:color w:val="D4D4D4"/>
+          <w:sz w:val="21"/>
+          <w:szCs w:val="21"/>
+          <w:lang w:val="en-US" w:eastAsia="en-US"/>
+        </w:rPr>
+        <w:t xml:space="preserve">() + </w:t>
+      </w:r>
+      <w:r>
+        <w:rPr>
+          <w:rFonts w:ascii="Consolas" w:eastAsia="Times New Roman" w:hAnsi="Consolas" w:cs="Times New Roman"/>
+          <w:color w:val="CE9178"/>
+          <w:sz w:val="21"/>
+          <w:szCs w:val="21"/>
+          <w:lang w:val="en-US" w:eastAsia="en-US"/>
+        </w:rPr>
+        <w:t xml:space="preserve">" / </w:t>
+      </w:r>
+      <w:proofErr w:type="spellStart"/>
+      <w:r>
+        <w:rPr>
+          <w:rFonts w:ascii="Consolas" w:eastAsia="Times New Roman" w:hAnsi="Consolas" w:cs="Times New Roman"/>
+          <w:color w:val="CE9178"/>
+          <w:sz w:val="21"/>
+          <w:szCs w:val="21"/>
+          <w:lang w:val="en-US" w:eastAsia="en-US"/>
+        </w:rPr>
+        <w:t>userId</w:t>
+      </w:r>
+      <w:proofErr w:type="spellEnd"/>
+      <w:r>
+        <w:rPr>
+          <w:rFonts w:ascii="Consolas" w:eastAsia="Times New Roman" w:hAnsi="Consolas" w:cs="Times New Roman"/>
+          <w:color w:val="CE9178"/>
+          <w:sz w:val="21"/>
+          <w:szCs w:val="21"/>
+          <w:lang w:val="en-US" w:eastAsia="en-US"/>
+        </w:rPr>
+        <w:t xml:space="preserve"> "</w:t>
+      </w:r>
+      <w:r>
+        <w:rPr>
+          <w:rFonts w:ascii="Consolas" w:eastAsia="Times New Roman" w:hAnsi="Consolas" w:cs="Times New Roman"/>
+          <w:color w:val="D4D4D4"/>
+          <w:sz w:val="21"/>
+          <w:szCs w:val="21"/>
+          <w:lang w:val="en-US" w:eastAsia="en-US"/>
+        </w:rPr>
+        <w:t xml:space="preserve"> + </w:t>
+      </w:r>
+      <w:proofErr w:type="spellStart"/>
+      <w:r>
+        <w:rPr>
+          <w:rFonts w:ascii="Consolas" w:eastAsia="Times New Roman" w:hAnsi="Consolas" w:cs="Times New Roman"/>
+          <w:color w:val="D4D4D4"/>
+          <w:sz w:val="21"/>
+          <w:szCs w:val="21"/>
+          <w:lang w:val="en-US" w:eastAsia="en-US"/>
+        </w:rPr>
+        <w:t>userUtil.getUserId</w:t>
+      </w:r>
+      <w:proofErr w:type="spellEnd"/>
+      <w:r>
+        <w:rPr>
+          <w:rFonts w:ascii="Consolas" w:eastAsia="Times New Roman" w:hAnsi="Consolas" w:cs="Times New Roman"/>
+          <w:color w:val="D4D4D4"/>
+          <w:sz w:val="21"/>
+          <w:szCs w:val="21"/>
+          <w:lang w:val="en-US" w:eastAsia="en-US"/>
+        </w:rPr>
+        <w:t xml:space="preserve">(request) + </w:t>
+      </w:r>
+      <w:r>
+        <w:rPr>
+          <w:rFonts w:ascii="Consolas" w:eastAsia="Times New Roman" w:hAnsi="Consolas" w:cs="Times New Roman"/>
+          <w:color w:val="CE9178"/>
+          <w:sz w:val="21"/>
+          <w:szCs w:val="21"/>
+          <w:lang w:val="en-US" w:eastAsia="en-US"/>
+        </w:rPr>
+        <w:t>" Access: "</w:t>
+      </w:r>
+      <w:r>
+        <w:rPr>
+          <w:rFonts w:ascii="Consolas" w:eastAsia="Times New Roman" w:hAnsi="Consolas" w:cs="Times New Roman"/>
+          <w:color w:val="D4D4D4"/>
+          <w:sz w:val="21"/>
+          <w:szCs w:val="21"/>
+          <w:lang w:val="en-US" w:eastAsia="en-US"/>
+        </w:rPr>
+        <w:t xml:space="preserve"> + </w:t>
+      </w:r>
+      <w:proofErr w:type="spellStart"/>
+      <w:r>
+        <w:rPr>
+          <w:rFonts w:ascii="Consolas" w:eastAsia="Times New Roman" w:hAnsi="Consolas" w:cs="Times New Roman"/>
+          <w:color w:val="D4D4D4"/>
+          <w:sz w:val="21"/>
+          <w:szCs w:val="21"/>
+          <w:lang w:val="en-US" w:eastAsia="en-US"/>
+        </w:rPr>
+        <w:t>request.getRequestURI</w:t>
+      </w:r>
+      <w:proofErr w:type="spellEnd"/>
+      <w:r>
+        <w:rPr>
+          <w:rFonts w:ascii="Consolas" w:eastAsia="Times New Roman" w:hAnsi="Consolas" w:cs="Times New Roman"/>
+          <w:color w:val="D4D4D4"/>
+          <w:sz w:val="21"/>
+          <w:szCs w:val="21"/>
+          <w:lang w:val="en-US" w:eastAsia="en-US"/>
+        </w:rPr>
+        <w:t xml:space="preserve">() + </w:t>
+      </w:r>
+      <w:r>
+        <w:rPr>
+          <w:rFonts w:ascii="Consolas" w:eastAsia="Times New Roman" w:hAnsi="Consolas" w:cs="Times New Roman"/>
+          <w:color w:val="CE9178"/>
+          <w:sz w:val="21"/>
+          <w:szCs w:val="21"/>
+          <w:lang w:val="en-US" w:eastAsia="en-US"/>
+        </w:rPr>
+        <w:t>" "</w:t>
+      </w:r>
+    </w:p>
+    <w:p>
+      <w:pPr>
+        <w:shd w:val="clear" w:color="auto" w:fill="1E1E1E"/>
+        <w:spacing w:line="285" w:lineRule="atLeast"/>
+        <w:rPr>
+          <w:rFonts w:ascii="Consolas" w:eastAsia="Times New Roman" w:hAnsi="Consolas" w:cs="Times New Roman"/>
+          <w:color w:val="D4D4D4"/>
+          <w:sz w:val="21"/>
+          <w:szCs w:val="21"/>
+          <w:lang w:val="en-US" w:eastAsia="en-US"/>
+        </w:rPr>
+      </w:pPr>
+      <w:r>
+        <w:rPr>
+          <w:rFonts w:ascii="Consolas" w:eastAsia="Times New Roman" w:hAnsi="Consolas" w:cs="Times New Roman"/>
+          <w:color w:val="D4D4D4"/>
+          <w:sz w:val="21"/>
+          <w:szCs w:val="21"/>
+          <w:lang w:val="en-US" w:eastAsia="en-US"/>
+        </w:rPr>
+        <w:t xml:space="preserve">                        + </w:t>
+      </w:r>
+      <w:proofErr w:type="spellStart"/>
+      <w:proofErr w:type="gramStart"/>
+      <w:r>
+        <w:rPr>
+          <w:rFonts w:ascii="Consolas" w:eastAsia="Times New Roman" w:hAnsi="Consolas" w:cs="Times New Roman"/>
+          <w:color w:val="D4D4D4"/>
+          <w:sz w:val="21"/>
+          <w:szCs w:val="21"/>
+          <w:lang w:val="en-US" w:eastAsia="en-US"/>
+        </w:rPr>
+        <w:t>request.getQueryString</w:t>
+      </w:r>
+      <w:proofErr w:type="spellEnd"/>
+      <w:proofErr w:type="gramEnd"/>
+      <w:r>
+        <w:rPr>
+          <w:rFonts w:ascii="Consolas" w:eastAsia="Times New Roman" w:hAnsi="Consolas" w:cs="Times New Roman"/>
+          <w:color w:val="D4D4D4"/>
+          <w:sz w:val="21"/>
+          <w:szCs w:val="21"/>
+          <w:lang w:val="en-US" w:eastAsia="en-US"/>
+        </w:rPr>
+        <w:t>());</w:t>
+      </w:r>
+    </w:p>
+    <w:p>
+      <w:pPr>
+        <w:shd w:val="clear" w:color="auto" w:fill="1E1E1E"/>
+        <w:spacing w:line="285" w:lineRule="atLeast"/>
+        <w:rPr>
+          <w:rFonts w:ascii="Consolas" w:eastAsia="Times New Roman" w:hAnsi="Consolas" w:cs="Times New Roman"/>
+          <w:color w:val="D4D4D4"/>
+          <w:sz w:val="21"/>
+          <w:szCs w:val="21"/>
+          <w:lang w:val="en-US" w:eastAsia="en-US"/>
+        </w:rPr>
+      </w:pPr>
+      <w:r>
+        <w:rPr>
+          <w:rFonts w:ascii="Consolas" w:eastAsia="Times New Roman" w:hAnsi="Consolas" w:cs="Times New Roman"/>
+          <w:color w:val="D4D4D4"/>
+          <w:sz w:val="21"/>
+          <w:szCs w:val="21"/>
+          <w:lang w:val="en-US" w:eastAsia="en-US"/>
+        </w:rPr>
+        <w:t xml:space="preserve">        </w:t>
+      </w:r>
+      <w:proofErr w:type="gramStart"/>
+      <w:r>
+        <w:rPr>
+          <w:rFonts w:ascii="Consolas" w:eastAsia="Times New Roman" w:hAnsi="Consolas" w:cs="Times New Roman"/>
+          <w:color w:val="D4D4D4"/>
+          <w:sz w:val="21"/>
+          <w:szCs w:val="21"/>
+          <w:lang w:val="en-US" w:eastAsia="en-US"/>
+        </w:rPr>
+        <w:t>log.info(</w:t>
+      </w:r>
+      <w:proofErr w:type="gramEnd"/>
+      <w:r>
+        <w:rPr>
+          <w:rFonts w:ascii="Consolas" w:eastAsia="Times New Roman" w:hAnsi="Consolas" w:cs="Times New Roman"/>
+          <w:color w:val="CE9178"/>
+          <w:sz w:val="21"/>
+          <w:szCs w:val="21"/>
+          <w:lang w:val="en-US" w:eastAsia="en-US"/>
+        </w:rPr>
+        <w:t>"Request IP: "</w:t>
+      </w:r>
+      <w:r>
+        <w:rPr>
+          <w:rFonts w:ascii="Consolas" w:eastAsia="Times New Roman" w:hAnsi="Consolas" w:cs="Times New Roman"/>
+          <w:color w:val="D4D4D4"/>
+          <w:sz w:val="21"/>
+          <w:szCs w:val="21"/>
+          <w:lang w:val="en-US" w:eastAsia="en-US"/>
+        </w:rPr>
+        <w:t xml:space="preserve"> + </w:t>
+      </w:r>
+      <w:proofErr w:type="spellStart"/>
+      <w:r>
+        <w:rPr>
+          <w:rFonts w:ascii="Consolas" w:eastAsia="Times New Roman" w:hAnsi="Consolas" w:cs="Times New Roman"/>
+          <w:color w:val="D4D4D4"/>
+          <w:sz w:val="21"/>
+          <w:szCs w:val="21"/>
+          <w:lang w:val="en-US" w:eastAsia="en-US"/>
+        </w:rPr>
+        <w:t>request.getRemoteAddr</w:t>
+      </w:r>
+      <w:proofErr w:type="spellEnd"/>
+      <w:r>
+        <w:rPr>
+          <w:rFonts w:ascii="Consolas" w:eastAsia="Times New Roman" w:hAnsi="Consolas" w:cs="Times New Roman"/>
+          <w:color w:val="D4D4D4"/>
+          <w:sz w:val="21"/>
+          <w:szCs w:val="21"/>
+          <w:lang w:val="en-US" w:eastAsia="en-US"/>
+        </w:rPr>
+        <w:t xml:space="preserve">() + </w:t>
+      </w:r>
+      <w:r>
+        <w:rPr>
+          <w:rFonts w:ascii="Consolas" w:eastAsia="Times New Roman" w:hAnsi="Consolas" w:cs="Times New Roman"/>
+          <w:color w:val="CE9178"/>
+          <w:sz w:val="21"/>
+          <w:szCs w:val="21"/>
+          <w:lang w:val="en-US" w:eastAsia="en-US"/>
+        </w:rPr>
+        <w:t xml:space="preserve">" Request </w:t>
+      </w:r>
+      <w:proofErr w:type="spellStart"/>
+      <w:r>
+        <w:rPr>
+          <w:rFonts w:ascii="Consolas" w:eastAsia="Times New Roman" w:hAnsi="Consolas" w:cs="Times New Roman"/>
+          <w:color w:val="CE9178"/>
+          <w:sz w:val="21"/>
+          <w:szCs w:val="21"/>
+          <w:lang w:val="en-US" w:eastAsia="en-US"/>
+        </w:rPr>
+        <w:t>sessionId</w:t>
+      </w:r>
+      <w:proofErr w:type="spellEnd"/>
+      <w:r>
+        <w:rPr>
+          <w:rFonts w:ascii="Consolas" w:eastAsia="Times New Roman" w:hAnsi="Consolas" w:cs="Times New Roman"/>
+          <w:color w:val="CE9178"/>
+          <w:sz w:val="21"/>
+          <w:szCs w:val="21"/>
+          <w:lang w:val="en-US" w:eastAsia="en-US"/>
+        </w:rPr>
+        <w:t>: "</w:t>
+      </w:r>
+      <w:r>
+        <w:rPr>
+          <w:rFonts w:ascii="Consolas" w:eastAsia="Times New Roman" w:hAnsi="Consolas" w:cs="Times New Roman"/>
+          <w:color w:val="D4D4D4"/>
+          <w:sz w:val="21"/>
+          <w:szCs w:val="21"/>
+          <w:lang w:val="en-US" w:eastAsia="en-US"/>
+        </w:rPr>
+        <w:t xml:space="preserve"> + request</w:t>
+      </w:r>
+    </w:p>
+    <w:p>
+      <w:pPr>
+        <w:shd w:val="clear" w:color="auto" w:fill="1E1E1E"/>
+        <w:spacing w:line="285" w:lineRule="atLeast"/>
+        <w:rPr>
+          <w:rFonts w:ascii="Consolas" w:eastAsia="Times New Roman" w:hAnsi="Consolas" w:cs="Times New Roman"/>
+          <w:color w:val="D4D4D4"/>
+          <w:sz w:val="21"/>
+          <w:szCs w:val="21"/>
+          <w:lang w:val="en-US" w:eastAsia="en-US"/>
+        </w:rPr>
+      </w:pPr>
+      <w:r>
+        <w:rPr>
+          <w:rFonts w:ascii="Consolas" w:eastAsia="Times New Roman" w:hAnsi="Consolas" w:cs="Times New Roman"/>
+          <w:color w:val="D4D4D4"/>
+          <w:sz w:val="21"/>
+          <w:szCs w:val="21"/>
+          <w:lang w:val="en-US" w:eastAsia="en-US"/>
+        </w:rPr>
+        <w:t xml:space="preserve">                </w:t>
+      </w:r>
+      <w:proofErr w:type="gramStart"/>
+      <w:r>
+        <w:rPr>
+          <w:rFonts w:ascii="Consolas" w:eastAsia="Times New Roman" w:hAnsi="Consolas" w:cs="Times New Roman"/>
+          <w:color w:val="D4D4D4"/>
+          <w:sz w:val="21"/>
+          <w:szCs w:val="21"/>
+          <w:lang w:val="en-US" w:eastAsia="en-US"/>
+        </w:rPr>
+        <w:t>.</w:t>
+      </w:r>
+      <w:proofErr w:type="spellStart"/>
+      <w:r>
+        <w:rPr>
+          <w:rFonts w:ascii="Consolas" w:eastAsia="Times New Roman" w:hAnsi="Consolas" w:cs="Times New Roman"/>
+          <w:color w:val="D4D4D4"/>
+          <w:sz w:val="21"/>
+          <w:szCs w:val="21"/>
+          <w:lang w:val="en-US" w:eastAsia="en-US"/>
+        </w:rPr>
+        <w:t>getRequestedSessionId</w:t>
+      </w:r>
+      <w:proofErr w:type="spellEnd"/>
+      <w:proofErr w:type="gramEnd"/>
+      <w:r>
+        <w:rPr>
+          <w:rFonts w:ascii="Consolas" w:eastAsia="Times New Roman" w:hAnsi="Consolas" w:cs="Times New Roman"/>
+          <w:color w:val="D4D4D4"/>
+          <w:sz w:val="21"/>
+          <w:szCs w:val="21"/>
+          <w:lang w:val="en-US" w:eastAsia="en-US"/>
+        </w:rPr>
+        <w:t>());</w:t>
+      </w:r>
+    </w:p>
+    <w:p>
+      <w:pPr>
+        <w:shd w:val="clear" w:color="auto" w:fill="1E1E1E"/>
+        <w:spacing w:line="285" w:lineRule="atLeast"/>
+        <w:rPr>
+          <w:rFonts w:ascii="Consolas" w:eastAsia="Times New Roman" w:hAnsi="Consolas" w:cs="Times New Roman"/>
+          <w:color w:val="D4D4D4"/>
+          <w:sz w:val="21"/>
+          <w:szCs w:val="21"/>
+          <w:lang w:val="en-US" w:eastAsia="en-US"/>
+        </w:rPr>
+      </w:pPr>
+      <w:r>
+        <w:rPr>
+          <w:rFonts w:ascii="Consolas" w:eastAsia="Times New Roman" w:hAnsi="Consolas" w:cs="Times New Roman"/>
+          <w:color w:val="D4D4D4"/>
+          <w:sz w:val="21"/>
+          <w:szCs w:val="21"/>
+          <w:lang w:val="en-US" w:eastAsia="en-US"/>
+        </w:rPr>
+        <w:lastRenderedPageBreak/>
         <w:t>    }</w:t>
       </w:r>
     </w:p>
@@ -19119,22 +20956,15 @@
           <w:color w:val="202124"/>
           <w:shd w:val="clear" w:color="auto" w:fill="FFFFFF"/>
         </w:rPr>
-        <w:t>pattern is a structural pattern that allows us to isolate the application/business layer from the persistence layer (usually a relational database but could be any other persistence mechanism) using an abstract API</w:t>
-      </w:r>
-      <w:r>
+        <w:t xml:space="preserve">pattern is a structural pattern that allows us to isolate the application/business layer from the persistence layer (usually a relational database but could be any other persistence mechanism) using an abstract API. </w:t>
+      </w:r>
+    </w:p>
+    <w:p>
+      <w:pPr>
         <w:rPr>
           <w:color w:val="202124"/>
           <w:shd w:val="clear" w:color="auto" w:fill="FFFFFF"/>
         </w:rPr>
-        <w:t xml:space="preserve">. </w:t>
-      </w:r>
-    </w:p>
-    <w:p>
-      <w:pPr>
-        <w:rPr>
-          <w:color w:val="202124"/>
-          <w:shd w:val="clear" w:color="auto" w:fill="FFFFFF"/>
-        </w:rPr>
       </w:pPr>
     </w:p>
     <w:p>
@@ -19142,7 +20972,6 @@
         <w:pStyle w:val="Heading1"/>
       </w:pPr>
       <w:r>
-        <w:lastRenderedPageBreak/>
         <w:t>DataMaskingDbDao.java</w:t>
       </w:r>
     </w:p>
@@ -19342,6 +21171,7 @@
         <w:rPr>
           <w:rFonts w:ascii="Open Sans Medium" w:eastAsia="Open Sans Medium" w:hAnsi="Open Sans Medium" w:cs="Open Sans Medium"/>
         </w:rPr>
+        <w:lastRenderedPageBreak/>
         <w:t>Need to talk about RabbitMQ and Redis and recommendation</w:t>
       </w:r>
     </w:p>

</xml_diff>